<commit_message>
Report - Intro done
</commit_message>
<xml_diff>
--- a/Report/Report.docx
+++ b/Report/Report.docx
@@ -1,6 +1,6 @@
 
 <file path=word/document.xml><?xml version="1.0" encoding="utf-8"?>
-<w:document xmlns:cx="http://schemas.microsoft.com/office/drawing/2014/chartex" xmlns:cx1="http://schemas.microsoft.com/office/drawing/2015/9/8/chartex" xmlns:cx2="http://schemas.microsoft.com/office/drawing/2015/10/21/chartex" xmlns:cx3="http://schemas.microsoft.com/office/drawing/2016/5/9/chartex" xmlns:cx4="http://schemas.microsoft.com/office/drawing/2016/5/10/chartex" xmlns:cx5="http://schemas.microsoft.com/office/drawing/2016/5/11/chartex" xmlns:cx6="http://schemas.microsoft.com/office/drawing/2016/5/12/chartex" xmlns:cx7="http://schemas.microsoft.com/office/drawing/2016/5/13/chartex" xmlns:cx8="http://schemas.microsoft.com/office/drawing/2016/5/14/chartex" xmlns:mc="http://schemas.openxmlformats.org/markup-compatibility/2006" xmlns:aink="http://schemas.microsoft.com/office/drawing/2016/ink" xmlns:am3d="http://schemas.microsoft.com/office/drawing/2017/model3d" xmlns:o="urn:schemas-microsoft-com:office:office" xmlns:r="http://purl.oclc.org/ooxml/officeDocument/relationships" xmlns:m="http://purl.oclc.org/ooxml/officeDocument/math" xmlns:v="urn:schemas-microsoft-com:vml" xmlns:wp14="http://schemas.microsoft.com/office/word/2010/wordprocessingDrawing" xmlns:wp="http://purl.oclc.org/ooxml/drawingml/wordprocessingDrawing" xmlns:w10="urn:schemas-microsoft-com:office:word" xmlns:w="http://purl.oclc.org/ooxml/wordprocessingml/main" xmlns:w14="http://schemas.microsoft.com/office/word/2010/wordml" xmlns:w15="http://schemas.microsoft.com/office/word/2012/wordml" xmlns:w16cid="http://schemas.microsoft.com/office/word/2016/wordml/cid" xmlns:w16se="http://schemas.microsoft.com/office/word/2015/wordml/symex" xmlns:wpi="http://schemas.microsoft.com/office/word/2010/wordprocessingInk" xmlns:wne="http://schemas.microsoft.com/office/word/2006/wordml" mc:Ignorable="w14 w15 w16se w16cid wne wp14" w:conformance="strict">
+<w:document xmlns:cx="http://schemas.microsoft.com/office/drawing/2014/chartex" xmlns:cx1="http://schemas.microsoft.com/office/drawing/2015/9/8/chartex" xmlns:mc="http://schemas.openxmlformats.org/markup-compatibility/2006" xmlns:o="urn:schemas-microsoft-com:office:office" xmlns:r="http://purl.oclc.org/ooxml/officeDocument/relationships" xmlns:m="http://purl.oclc.org/ooxml/officeDocument/math" xmlns:v="urn:schemas-microsoft-com:vml" xmlns:wp14="http://schemas.microsoft.com/office/word/2010/wordprocessingDrawing" xmlns:wp="http://purl.oclc.org/ooxml/drawingml/wordprocessingDrawing" xmlns:w10="urn:schemas-microsoft-com:office:word" xmlns:w="http://purl.oclc.org/ooxml/wordprocessingml/main" xmlns:w14="http://schemas.microsoft.com/office/word/2010/wordml" xmlns:w15="http://schemas.microsoft.com/office/word/2012/wordml" xmlns:w16se="http://schemas.microsoft.com/office/word/2015/wordml/symex" xmlns:wpi="http://schemas.microsoft.com/office/word/2010/wordprocessingInk" xmlns:wne="http://schemas.microsoft.com/office/word/2006/wordml" mc:Ignorable="w14 w15 w16se wne wp14" w:conformance="strict">
   <w:body>
     <w:p>
       <w:pPr>
@@ -14,7 +14,55 @@
         <w:rPr>
           <w:kern w:val="48"/>
         </w:rPr>
-        <w:t>Mapping and Autonomous Navigation with a Weed Detecting Robot</w:t>
+        <w:t xml:space="preserve">Autonomous Navigation </w:t>
+      </w:r>
+      <w:r>
+        <w:rPr>
+          <w:kern w:val="48"/>
+        </w:rPr>
+        <w:t>and</w:t>
+      </w:r>
+      <w:r>
+        <w:rPr>
+          <w:kern w:val="48"/>
+        </w:rPr>
+        <w:t xml:space="preserve"> Environment </w:t>
+      </w:r>
+      <w:r>
+        <w:rPr>
+          <w:kern w:val="48"/>
+        </w:rPr>
+        <w:t>Mapping</w:t>
+      </w:r>
+      <w:r>
+        <w:rPr>
+          <w:kern w:val="48"/>
+        </w:rPr>
+        <w:t xml:space="preserve"> for</w:t>
+      </w:r>
+      <w:r>
+        <w:rPr>
+          <w:kern w:val="48"/>
+        </w:rPr>
+        <w:t xml:space="preserve"> </w:t>
+      </w:r>
+      <w:r>
+        <w:rPr>
+          <w:kern w:val="48"/>
+        </w:rPr>
+        <w:t>Robot</w:t>
+      </w:r>
+      <w:r>
+        <w:rPr>
+          <w:kern w:val="48"/>
+        </w:rPr>
+        <w:t xml:space="preserve"> Weed Detection</w:t>
+      </w:r>
+      <w:r>
+        <w:rPr>
+          <w:kern w:val="48"/>
+        </w:rPr>
+        <w:t xml:space="preserve"> </w:t>
       </w:r>
     </w:p>
     <w:p>
@@ -383,146 +431,1438 @@
         <w:t>Keywords—</w:t>
       </w:r>
       <w:r>
+        <w:t xml:space="preserve"> A</w:t>
+      </w:r>
+      <w:r>
+        <w:t>utonomous</w:t>
+      </w:r>
+      <w:r>
+        <w:t xml:space="preserve"> </w:t>
+      </w:r>
+      <w:r>
+        <w:t>robot</w:t>
+      </w:r>
+      <w:r>
+        <w:t>,</w:t>
+      </w:r>
+      <w:r>
+        <w:t xml:space="preserve"> SLAM</w:t>
+      </w:r>
+      <w:r>
+        <w:t xml:space="preserve">, </w:t>
+      </w:r>
+      <w:r>
+        <w:t>navigation</w:t>
+      </w:r>
+      <w:r>
+        <w:t>,</w:t>
+      </w:r>
+      <w:r>
+        <w:t xml:space="preserve"> </w:t>
+      </w:r>
+      <w:r>
+        <w:t>ROS</w:t>
+      </w:r>
+      <w:r>
+        <w:t xml:space="preserve">, </w:t>
+      </w:r>
+      <w:r>
+        <w:t>weed detection</w:t>
+      </w:r>
+    </w:p>
+    <w:p>
+      <w:pPr>
+        <w:jc w:val="start"/>
+        <w:rPr>
+          <w:smallCaps/>
+          <w:noProof/>
+        </w:rPr>
+      </w:pPr>
+      <w:r>
+        <w:br w:type="page"/>
+      </w:r>
+    </w:p>
+    <w:p>
+      <w:pPr>
+        <w:pStyle w:val="Heading1"/>
+      </w:pPr>
+      <w:r>
+        <w:lastRenderedPageBreak/>
+        <w:t xml:space="preserve">Introduction </w:t>
+      </w:r>
+    </w:p>
+    <w:p>
+      <w:pPr>
+        <w:pStyle w:val="BodyText"/>
+        <w:rPr>
+          <w:lang w:val="en-GB"/>
+        </w:rPr>
+      </w:pPr>
+      <w:r>
+        <w:rPr>
+          <w:lang w:val="en-GB"/>
+        </w:rPr>
+        <w:t>W</w:t>
+      </w:r>
+      <w:r>
+        <w:rPr>
+          <w:lang w:val="en-GB"/>
+        </w:rPr>
+        <w:t xml:space="preserve">eeding is </w:t>
+      </w:r>
+      <w:r>
+        <w:rPr>
+          <w:lang w:val="en-GB"/>
+        </w:rPr>
+        <w:t xml:space="preserve">a </w:t>
+      </w:r>
+      <w:r>
+        <w:rPr>
+          <w:lang w:val="en-GB"/>
+        </w:rPr>
+        <w:t>labo</w:t>
+      </w:r>
+      <w:r>
+        <w:rPr>
+          <w:lang w:val="en-GB"/>
+        </w:rPr>
+        <w:t>rious job particularly for humans.</w:t>
+      </w:r>
+      <w:r>
+        <w:rPr>
+          <w:lang w:val="en-GB"/>
+        </w:rPr>
+        <w:t xml:space="preserve"> </w:t>
+      </w:r>
+      <w:r>
+        <w:rPr>
+          <w:lang w:val="en-GB"/>
+        </w:rPr>
+        <w:t>I</w:t>
+      </w:r>
+      <w:r>
+        <w:rPr>
+          <w:lang w:val="en-GB"/>
+        </w:rPr>
+        <w:t>dentifying weeds from the plants can be a difficult task</w:t>
+      </w:r>
+      <w:r>
+        <w:rPr>
+          <w:lang w:val="en-GB"/>
+        </w:rPr>
+        <w:t>,</w:t>
+      </w:r>
+      <w:r>
+        <w:rPr>
+          <w:lang w:val="en-GB"/>
+        </w:rPr>
+        <w:t xml:space="preserve"> </w:t>
+      </w:r>
+      <w:r>
+        <w:rPr>
+          <w:lang w:val="en-GB"/>
+        </w:rPr>
+        <w:t>especially</w:t>
+      </w:r>
+      <w:r>
+        <w:rPr>
+          <w:lang w:val="en-GB"/>
+        </w:rPr>
+        <w:t xml:space="preserve"> when the weeds and the plants have similar</w:t>
+      </w:r>
+      <w:r>
+        <w:rPr>
+          <w:lang w:val="en-GB"/>
+        </w:rPr>
+        <w:t>ly shaped leaves,</w:t>
+      </w:r>
+      <w:r>
+        <w:rPr>
+          <w:lang w:val="en-GB"/>
+        </w:rPr>
+        <w:t xml:space="preserve"> </w:t>
+      </w:r>
+      <w:r>
+        <w:rPr>
+          <w:lang w:val="en-GB"/>
+        </w:rPr>
+        <w:t>and/o</w:t>
+      </w:r>
+      <w:r>
+        <w:rPr>
+          <w:lang w:val="en-GB"/>
+        </w:rPr>
+        <w:t>r colour</w:t>
+      </w:r>
+      <w:r>
+        <w:rPr>
+          <w:lang w:val="en-GB"/>
+        </w:rPr>
+        <w:t xml:space="preserve">. Once the weeds have been identified the person would have to </w:t>
+      </w:r>
+      <w:r>
+        <w:rPr>
+          <w:lang w:val="en-GB"/>
+        </w:rPr>
+        <w:t xml:space="preserve">manually </w:t>
+      </w:r>
+      <w:r>
+        <w:rPr>
+          <w:lang w:val="en-GB"/>
+        </w:rPr>
+        <w:t>spray the weed with herbicide or carefully re</w:t>
+      </w:r>
+      <w:r>
+        <w:rPr>
+          <w:lang w:val="en-GB"/>
+        </w:rPr>
+        <w:t>move the weed from the ground, b</w:t>
+      </w:r>
+      <w:r>
+        <w:rPr>
+          <w:lang w:val="en-GB"/>
+        </w:rPr>
+        <w:t>oth of which can be very time consuming</w:t>
+      </w:r>
+      <w:r>
+        <w:rPr>
+          <w:lang w:val="en-GB"/>
+        </w:rPr>
+        <w:t xml:space="preserve"> and not at all profitable for the farmer</w:t>
+      </w:r>
+      <w:r>
+        <w:rPr>
+          <w:lang w:val="en-GB"/>
+        </w:rPr>
+        <w:t xml:space="preserve"> [1]</w:t>
+      </w:r>
+      <w:r>
+        <w:rPr>
+          <w:lang w:val="en-GB"/>
+        </w:rPr>
+        <w:t>.</w:t>
+      </w:r>
+      <w:r>
+        <w:rPr>
+          <w:lang w:val="en-GB"/>
+        </w:rPr>
+        <w:t xml:space="preserve"> </w:t>
+      </w:r>
+      <w:r>
+        <w:rPr>
+          <w:lang w:val="en-GB"/>
+        </w:rPr>
+        <w:t>B</w:t>
+      </w:r>
+      <w:r>
+        <w:rPr>
+          <w:lang w:val="en-GB"/>
+        </w:rPr>
+        <w:t xml:space="preserve">y </w:t>
+      </w:r>
+      <w:r>
+        <w:rPr>
+          <w:lang w:val="en-GB"/>
+        </w:rPr>
+        <w:t>introducing</w:t>
+      </w:r>
+      <w:r>
+        <w:rPr>
+          <w:lang w:val="en-GB"/>
+        </w:rPr>
+        <w:t xml:space="preserve"> robot</w:t>
+      </w:r>
+      <w:r>
+        <w:rPr>
+          <w:lang w:val="en-GB"/>
+        </w:rPr>
+        <w:t>s to</w:t>
+      </w:r>
+      <w:r>
+        <w:rPr>
+          <w:lang w:val="en-GB"/>
+        </w:rPr>
+        <w:t xml:space="preserve"> do both the weed identification process as well as spraying </w:t>
+      </w:r>
+      <w:r>
+        <w:rPr>
+          <w:lang w:val="en-GB"/>
+        </w:rPr>
+        <w:t>herbicides</w:t>
+      </w:r>
+      <w:r>
+        <w:rPr>
+          <w:lang w:val="en-GB"/>
+        </w:rPr>
+        <w:t xml:space="preserve">, </w:t>
+      </w:r>
+      <w:r>
+        <w:rPr>
+          <w:lang w:val="en-GB"/>
+        </w:rPr>
+        <w:t xml:space="preserve">a lot of time </w:t>
+      </w:r>
+      <w:r>
+        <w:rPr>
+          <w:lang w:val="en-GB"/>
+        </w:rPr>
+        <w:t>can be</w:t>
+      </w:r>
+      <w:r>
+        <w:rPr>
+          <w:lang w:val="en-GB"/>
+        </w:rPr>
+        <w:t xml:space="preserve"> saved</w:t>
+      </w:r>
+      <w:r>
+        <w:rPr>
+          <w:lang w:val="en-GB"/>
+        </w:rPr>
+        <w:t xml:space="preserve"> </w:t>
+      </w:r>
+      <w:r>
+        <w:rPr>
+          <w:lang w:val="en-GB"/>
+        </w:rPr>
+        <w:t>and the overall cost would be cheaper</w:t>
+      </w:r>
+      <w:r>
+        <w:rPr>
+          <w:lang w:val="en-GB"/>
+        </w:rPr>
+        <w:t xml:space="preserve"> </w:t>
+      </w:r>
+      <w:r>
+        <w:rPr>
+          <w:lang w:val="en-GB"/>
+        </w:rPr>
+        <w:t>for framers</w:t>
+      </w:r>
+      <w:r>
+        <w:rPr>
+          <w:lang w:val="en-GB"/>
+        </w:rPr>
+        <w:t>.</w:t>
+      </w:r>
+    </w:p>
+    <w:p>
+      <w:pPr>
+        <w:pStyle w:val="BodyText"/>
+        <w:rPr>
+          <w:lang w:val="en-GB"/>
+        </w:rPr>
+      </w:pPr>
+      <w:r>
+        <w:rPr>
+          <w:lang w:val="en-GB"/>
+        </w:rPr>
+        <w:t>The aim of the project was to create a</w:t>
+      </w:r>
+      <w:r>
+        <w:rPr>
+          <w:lang w:val="en-GB"/>
+        </w:rPr>
+        <w:t xml:space="preserve"> </w:t>
+      </w:r>
+      <w:r>
+        <w:rPr>
+          <w:lang w:val="en-GB"/>
+        </w:rPr>
+        <w:t xml:space="preserve">system </w:t>
+      </w:r>
+      <w:r>
+        <w:rPr>
+          <w:lang w:val="en-GB"/>
+        </w:rPr>
+        <w:t xml:space="preserve">that could </w:t>
+      </w:r>
+      <w:r>
+        <w:rPr>
+          <w:lang w:val="en-GB"/>
+        </w:rPr>
         <w:t>autonomous</w:t>
       </w:r>
       <w:r>
+        <w:rPr>
+          <w:lang w:val="en-GB"/>
+        </w:rPr>
+        <w:t>ly</w:t>
+      </w:r>
+      <w:r>
+        <w:rPr>
+          <w:lang w:val="en-GB"/>
+        </w:rPr>
+        <w:t xml:space="preserve"> </w:t>
+      </w:r>
+      <w:r>
+        <w:rPr>
+          <w:lang w:val="en-GB"/>
+        </w:rPr>
+        <w:t>navigate</w:t>
+      </w:r>
+      <w:r>
+        <w:rPr>
+          <w:lang w:val="en-GB"/>
+        </w:rPr>
+        <w:t xml:space="preserve"> a</w:t>
+      </w:r>
+      <w:r>
+        <w:rPr>
+          <w:lang w:val="en-GB"/>
+        </w:rPr>
+        <w:t xml:space="preserve"> </w:t>
+      </w:r>
+      <w:r>
+        <w:rPr>
+          <w:lang w:val="en-GB"/>
+        </w:rPr>
+        <w:t>robot through a dynamic farming environment, while detecting weeds that were growing between the</w:t>
+      </w:r>
+      <w:r>
+        <w:rPr>
+          <w:lang w:val="en-GB"/>
+        </w:rPr>
+        <w:t xml:space="preserve"> rows of</w:t>
+      </w:r>
+      <w:r>
+        <w:rPr>
+          <w:lang w:val="en-GB"/>
+        </w:rPr>
+        <w:t xml:space="preserve"> </w:t>
+      </w:r>
+      <w:r>
+        <w:rPr>
+          <w:lang w:val="en-GB"/>
+        </w:rPr>
+        <w:t>crops</w:t>
+      </w:r>
+      <w:r>
+        <w:rPr>
+          <w:lang w:val="en-GB"/>
+        </w:rPr>
+        <w:t xml:space="preserve"> and spraying </w:t>
+      </w:r>
+      <w:r>
+        <w:rPr>
+          <w:lang w:val="en-GB"/>
+        </w:rPr>
+        <w:t>the weeds</w:t>
+      </w:r>
+      <w:r>
+        <w:rPr>
+          <w:lang w:val="en-GB"/>
+        </w:rPr>
+        <w:t xml:space="preserve"> with herbicide</w:t>
+      </w:r>
+      <w:r>
+        <w:rPr>
+          <w:lang w:val="en-GB"/>
+        </w:rPr>
+        <w:t>.</w:t>
+      </w:r>
+    </w:p>
+    <w:p>
+      <w:pPr>
+        <w:pStyle w:val="BodyText"/>
+        <w:rPr>
+          <w:lang w:val="en-GB"/>
+        </w:rPr>
+      </w:pPr>
+      <w:r>
+        <w:rPr>
+          <w:lang w:val="en-GB"/>
+        </w:rPr>
+        <w:t>The o</w:t>
+      </w:r>
+      <w:r>
+        <w:rPr>
+          <w:lang w:val="en-GB"/>
+        </w:rPr>
+        <w:t>bjective</w:t>
+      </w:r>
+      <w:r>
+        <w:rPr>
+          <w:lang w:val="en-GB"/>
+        </w:rPr>
+        <w:t xml:space="preserve">s of the project </w:t>
+      </w:r>
+      <w:r>
+        <w:rPr>
+          <w:lang w:val="en-GB"/>
+        </w:rPr>
+        <w:t>were as follows</w:t>
+      </w:r>
+      <w:r>
+        <w:rPr>
+          <w:lang w:val="en-GB"/>
+        </w:rPr>
+        <w:t>:</w:t>
+      </w:r>
+    </w:p>
+    <w:p>
+      <w:pPr>
+        <w:pStyle w:val="BodyText"/>
+        <w:numPr>
+          <w:ilvl w:val="0"/>
+          <w:numId w:val="25"/>
+        </w:numPr>
+        <w:rPr>
+          <w:lang w:val="en-GB"/>
+        </w:rPr>
+      </w:pPr>
+      <w:r>
+        <w:rPr>
+          <w:lang w:val="en-GB"/>
+        </w:rPr>
+        <w:t>T</w:t>
+      </w:r>
+      <w:r>
+        <w:rPr>
+          <w:lang w:val="en-GB"/>
+        </w:rPr>
+        <w:t>o</w:t>
+      </w:r>
+      <w:r>
+        <w:rPr>
+          <w:lang w:val="en-GB"/>
+        </w:rPr>
+        <w:t xml:space="preserve"> effectively </w:t>
+      </w:r>
+      <w:r>
+        <w:rPr>
+          <w:lang w:val="en-GB"/>
+        </w:rPr>
+        <w:t>detect</w:t>
+      </w:r>
+      <w:r>
+        <w:rPr>
+          <w:lang w:val="en-GB"/>
+        </w:rPr>
+        <w:t xml:space="preserve"> weeds</w:t>
+      </w:r>
+      <w:r>
+        <w:rPr>
+          <w:lang w:val="en-GB"/>
+        </w:rPr>
+        <w:t xml:space="preserve"> in the ground</w:t>
+      </w:r>
+      <w:r>
+        <w:rPr>
+          <w:lang w:val="en-GB"/>
+        </w:rPr>
+        <w:t xml:space="preserve"> using image processing</w:t>
+      </w:r>
+      <w:r>
+        <w:rPr>
+          <w:lang w:val="en-GB"/>
+        </w:rPr>
+        <w:t>.</w:t>
+      </w:r>
+    </w:p>
+    <w:p>
+      <w:pPr>
+        <w:pStyle w:val="BodyText"/>
+        <w:numPr>
+          <w:ilvl w:val="0"/>
+          <w:numId w:val="25"/>
+        </w:numPr>
+        <w:rPr>
+          <w:lang w:val="en-GB"/>
+        </w:rPr>
+      </w:pPr>
+      <w:r>
+        <w:rPr>
+          <w:lang w:val="en-GB"/>
+        </w:rPr>
+        <w:t>T</w:t>
+      </w:r>
+      <w:r>
+        <w:rPr>
+          <w:lang w:val="en-GB"/>
+        </w:rPr>
+        <w:t xml:space="preserve">o make </w:t>
+      </w:r>
+      <w:r>
+        <w:rPr>
+          <w:lang w:val="en-GB"/>
+        </w:rPr>
+        <w:t>the</w:t>
+      </w:r>
+      <w:r>
+        <w:rPr>
+          <w:lang w:val="en-GB"/>
+        </w:rPr>
+        <w:t xml:space="preserve"> robot autonomously nav</w:t>
+      </w:r>
+      <w:r>
+        <w:rPr>
+          <w:lang w:val="en-GB"/>
+        </w:rPr>
+        <w:t>igate through the environment.</w:t>
+      </w:r>
+    </w:p>
+    <w:p>
+      <w:pPr>
+        <w:pStyle w:val="BodyText"/>
+        <w:numPr>
+          <w:ilvl w:val="0"/>
+          <w:numId w:val="25"/>
+        </w:numPr>
+        <w:rPr>
+          <w:smallCaps/>
+          <w:noProof/>
+        </w:rPr>
+      </w:pPr>
+      <w:r>
+        <w:rPr>
+          <w:lang w:val="en-GB"/>
+        </w:rPr>
+        <w:t>T</w:t>
+      </w:r>
+      <w:r>
+        <w:rPr>
+          <w:lang w:val="en-GB"/>
+        </w:rPr>
+        <w:t xml:space="preserve">o implement an object avoidance system to ensure the robot </w:t>
+      </w:r>
+      <w:r>
+        <w:rPr>
+          <w:lang w:val="en-GB"/>
+        </w:rPr>
+        <w:t>does</w:t>
+      </w:r>
+      <w:r>
+        <w:rPr>
+          <w:lang w:val="en-GB"/>
+        </w:rPr>
+        <w:t xml:space="preserve"> not </w:t>
+      </w:r>
+      <w:r>
+        <w:rPr>
+          <w:lang w:val="en-GB"/>
+        </w:rPr>
+        <w:t>collide</w:t>
+      </w:r>
+      <w:r>
+        <w:rPr>
+          <w:lang w:val="en-GB"/>
+        </w:rPr>
+        <w:t xml:space="preserve"> into other objects in the field</w:t>
+      </w:r>
+      <w:r>
+        <w:rPr>
+          <w:lang w:val="en-GB"/>
+        </w:rPr>
+        <w:t>.</w:t>
+      </w:r>
+      <w:r>
+        <w:t xml:space="preserve"> </w:t>
+      </w:r>
+      <w:r>
+        <w:br w:type="page"/>
+      </w:r>
+    </w:p>
+    <w:p>
+      <w:pPr>
+        <w:pStyle w:val="Heading1"/>
+      </w:pPr>
+      <w:r>
+        <w:lastRenderedPageBreak/>
+        <w:t>Related Works</w:t>
+      </w:r>
+    </w:p>
+    <w:p>
+      <w:pPr>
+        <w:pStyle w:val="Heading2"/>
+      </w:pPr>
+      <w:r>
+        <w:t>Image Processing</w:t>
+      </w:r>
+    </w:p>
+    <w:p>
+      <w:pPr>
+        <w:ind w:firstLine="14.40pt"/>
+        <w:jc w:val="both"/>
+      </w:pPr>
+      <w:r>
+        <w:t xml:space="preserve">Weeds are plants that are considered to be undesirable </w:t>
+      </w:r>
+      <w:r>
+        <w:t>[2]</w:t>
+      </w:r>
+      <w:r>
+        <w:t xml:space="preserve">. </w:t>
+      </w:r>
+      <w:r>
+        <w:t>Depending on the type of weed and the crops that a</w:t>
+      </w:r>
+      <w:r>
+        <w:t>re</w:t>
+      </w:r>
+      <w:r>
+        <w:t xml:space="preserve"> growing</w:t>
+      </w:r>
+      <w:r>
         <w:t>,</w:t>
       </w:r>
       <w:r>
-        <w:t xml:space="preserve"> </w:t>
-      </w:r>
-      <w:r>
-        <w:t>dynamic</w:t>
-      </w:r>
-      <w:r>
+        <w:tab/>
+      </w:r>
+      <w:r>
+        <w:t xml:space="preserve"> the image processing </w:t>
+      </w:r>
+      <w:r>
+        <w:t>system</w:t>
+      </w:r>
+      <w:r>
+        <w:t xml:space="preserve"> needed to distinguish weed from crop can vary. If the weed has a different </w:t>
+      </w:r>
+      <w:r>
+        <w:t>colour</w:t>
+      </w:r>
+      <w:r>
+        <w:t xml:space="preserve"> to the crops being grown then a simple filtering process would be enough to distinguish the cr</w:t>
+      </w:r>
+      <w:r>
+        <w:t>op from the weed, as the saturation, hue or intensity</w:t>
+      </w:r>
+      <w:r>
+        <w:t xml:space="preserve"> </w:t>
+      </w:r>
+      <w:r>
+        <w:t xml:space="preserve">of the crop </w:t>
+      </w:r>
+      <w:r>
+        <w:t xml:space="preserve">would </w:t>
+      </w:r>
+      <w:r>
+        <w:t>differ</w:t>
+      </w:r>
+      <w:r>
+        <w:t xml:space="preserve"> to the weed. </w:t>
+      </w:r>
+    </w:p>
+    <w:p/>
+    <w:p/>
+    <w:p/>
+    <w:p/>
+    <w:p/>
+    <w:p>
+      <w:pPr>
+        <w:pStyle w:val="Heading2"/>
+      </w:pPr>
+      <w:r>
+        <w:t xml:space="preserve">Selecting a </w:t>
+      </w:r>
+      <w:r>
+        <w:t>Template</w:t>
+      </w:r>
+      <w:r>
+        <w:t xml:space="preserve"> (Heading 2)</w:t>
+      </w:r>
+    </w:p>
+    <w:p>
+      <w:pPr>
+        <w:pStyle w:val="BodyText"/>
+      </w:pPr>
+      <w:r>
+        <w:t xml:space="preserve">First, confirm that you have the correct template for your paper size. This template has been tailored for output on the </w:t>
+      </w:r>
+      <w:r>
+        <w:rPr>
+          <w:lang w:val="en-US"/>
+        </w:rPr>
+        <w:t>A4</w:t>
+      </w:r>
+      <w:r>
+        <w:t xml:space="preserve"> paper size. If you are using </w:t>
+      </w:r>
+      <w:r>
+        <w:rPr>
+          <w:lang w:val="en-US"/>
+        </w:rPr>
+        <w:t>US letter</w:t>
+      </w:r>
+      <w:r>
+        <w:t>-sized paper, please close this</w:t>
+      </w:r>
+      <w:r>
+        <w:t xml:space="preserve"> file and download the </w:t>
+      </w:r>
+      <w:r>
+        <w:rPr>
+          <w:lang w:val="en-US"/>
+        </w:rPr>
+        <w:t xml:space="preserve">Microsoft Word, Letter </w:t>
+      </w:r>
+      <w:r>
+        <w:t>file</w:t>
+      </w:r>
+      <w:r>
+        <w:t>.</w:t>
+      </w:r>
+    </w:p>
+    <w:p>
+      <w:pPr>
+        <w:pStyle w:val="Heading2"/>
+      </w:pPr>
+      <w:r>
+        <w:t>Maintaining the Integrity of the Specifications</w:t>
+      </w:r>
+    </w:p>
+    <w:p>
+      <w:pPr>
+        <w:pStyle w:val="BodyText"/>
+      </w:pPr>
+      <w:r>
+        <w:t>The template is used to format your paper and style the text. All margins, column widths, line spaces, and text fonts are prescribed; please do not alter them. You may note peculiarities. For example, the head margin in this template measures proportionately more than is customary. This measurement and others are deliberate, using specifications that anticipate your paper as one part of the entire proceedings, and not as an independent document. Please do not revise any of the current designations.</w:t>
+      </w:r>
+    </w:p>
+    <w:p>
+      <w:pPr>
+        <w:pStyle w:val="BodyText"/>
+      </w:pPr>
+    </w:p>
+    <w:p>
+      <w:pPr>
+        <w:jc w:val="start"/>
+        <w:rPr>
+          <w:smallCaps/>
+          <w:noProof/>
+        </w:rPr>
+      </w:pPr>
+      <w:r>
+        <w:br w:type="page"/>
+      </w:r>
+    </w:p>
+    <w:p>
+      <w:pPr>
+        <w:pStyle w:val="Heading1"/>
+      </w:pPr>
+      <w:r>
+        <w:lastRenderedPageBreak/>
+        <w:t>Methodology</w:t>
+      </w:r>
+    </w:p>
+    <w:p>
+      <w:pPr>
+        <w:pStyle w:val="Heading2"/>
+      </w:pPr>
+      <w:r>
+        <w:t>Image Processing and Spraying</w:t>
+      </w:r>
+    </w:p>
+    <w:p>
+      <w:pPr>
+        <w:pStyle w:val="BodyText"/>
+        <w:rPr>
+          <w:lang w:val="en-US"/>
+        </w:rPr>
+      </w:pPr>
+      <w:r>
+        <w:rPr>
+          <w:lang w:val="en-GB"/>
+        </w:rPr>
+        <w:t>To achieve the first objective of having a weed detecting system</w:t>
+      </w:r>
+      <w:r>
+        <w:rPr>
+          <w:lang w:val="en-GB"/>
+        </w:rPr>
+        <w:t>, a simple image processing pipeline</w:t>
+      </w:r>
+      <w:r>
+        <w:rPr>
+          <w:lang w:val="en-GB"/>
+        </w:rPr>
+        <w:t xml:space="preserve"> was implemented</w:t>
+      </w:r>
+      <w:r>
+        <w:rPr>
+          <w:lang w:val="en-US"/>
+        </w:rPr>
+        <w:t>.</w:t>
+      </w:r>
+      <w:r>
+        <w:rPr>
+          <w:lang w:val="en-US"/>
+        </w:rPr>
+        <w:t xml:space="preserve"> </w:t>
+      </w:r>
+      <w:r>
+        <w:rPr>
+          <w:lang w:val="en-US"/>
+        </w:rPr>
+        <w:t xml:space="preserve">When implementing the system, a weed was considered to be any plant in the row that was not the desired crop. </w:t>
+      </w:r>
+      <w:r>
+        <w:rPr>
+          <w:lang w:val="en-US"/>
+        </w:rPr>
+        <w:t>The image processing portion of the system was implemented first, as this was the core aspect of the robot, since the robot would have to detect weeds before it can spray the weeds with herbicide.</w:t>
+      </w:r>
+    </w:p>
+    <w:p>
+      <w:pPr>
+        <w:pStyle w:val="BodyText"/>
+        <w:rPr>
+          <w:lang w:val="en-US"/>
+        </w:rPr>
+      </w:pPr>
+      <w:r>
+        <w:rPr>
+          <w:lang w:val="en-US"/>
+        </w:rPr>
+        <w:t xml:space="preserve">In the gazebo environment there </w:t>
+      </w:r>
+      <w:r>
+        <w:rPr>
+          <w:lang w:val="en-GB"/>
+        </w:rPr>
+        <w:t>were</w:t>
+      </w:r>
+      <w:r>
+        <w:rPr>
+          <w:lang w:val="en-US"/>
+        </w:rPr>
+        <w:t xml:space="preserve"> three types of </w:t>
+      </w:r>
+      <w:r>
+        <w:rPr>
+          <w:lang w:val="en-US"/>
+        </w:rPr>
+        <w:t>crops</w:t>
+      </w:r>
+      <w:r>
+        <w:rPr>
+          <w:lang w:val="en-US"/>
+        </w:rPr>
+        <w:t xml:space="preserve"> </w:t>
+      </w:r>
+      <w:r>
+        <w:rPr>
+          <w:lang w:val="en-US"/>
+        </w:rPr>
+        <w:t xml:space="preserve">being </w:t>
+      </w:r>
+      <w:r>
+        <w:rPr>
+          <w:lang w:val="en-US"/>
+        </w:rPr>
+        <w:t>grow</w:t>
+      </w:r>
+      <w:r>
+        <w:rPr>
+          <w:lang w:val="en-US"/>
+        </w:rPr>
+        <w:t>n (basil, cabbage and onion)</w:t>
+      </w:r>
+      <w:r>
+        <w:rPr>
+          <w:lang w:val="en-US"/>
+        </w:rPr>
+        <w:t xml:space="preserve">, each with different types of weeds </w:t>
+      </w:r>
+      <w:r>
+        <w:rPr>
+          <w:lang w:val="en-GB"/>
+        </w:rPr>
+        <w:t>growing</w:t>
+      </w:r>
+      <w:r>
+        <w:rPr>
+          <w:lang w:val="en-GB"/>
+        </w:rPr>
+        <w:t xml:space="preserve"> between the plants</w:t>
+      </w:r>
+      <w:r>
+        <w:rPr>
+          <w:lang w:val="en-US"/>
+        </w:rPr>
+        <w:t>.</w:t>
+      </w:r>
+      <w:r>
+        <w:rPr>
+          <w:lang w:val="en-US"/>
+        </w:rPr>
+        <w:t xml:space="preserve"> </w:t>
+      </w:r>
+      <w:r>
+        <w:rPr>
+          <w:lang w:val="en-US"/>
+        </w:rPr>
+        <w:t>In the basil patch, the colour of the basil was distinctively brighter than the weeds that were growing in the rows.</w:t>
+      </w:r>
+      <w:r>
+        <w:rPr>
+          <w:lang w:val="en-US"/>
+        </w:rPr>
+        <w:t xml:space="preserve"> In the cabbage row, the colour of the weed and t</w:t>
+      </w:r>
+      <w:r>
+        <w:rPr>
+          <w:lang w:val="en-US"/>
+        </w:rPr>
+        <w:t>he colour of the cabbage different have</w:t>
+      </w:r>
+      <w:r>
+        <w:rPr>
+          <w:lang w:val="en-US"/>
+        </w:rPr>
+        <w:t xml:space="preserve"> enough </w:t>
+      </w:r>
+      <w:r>
+        <w:rPr>
+          <w:lang w:val="en-US"/>
+        </w:rPr>
+        <w:t xml:space="preserve">variation </w:t>
+      </w:r>
+      <w:r>
+        <w:rPr>
+          <w:lang w:val="en-US"/>
+        </w:rPr>
+        <w:t>to distinguish between the two, however the sizes of the two plants differed, as cabbages in the row were a lot bigger than the weeds that were growing around it.</w:t>
+      </w:r>
+      <w:r>
+        <w:rPr>
+          <w:lang w:val="en-US"/>
+        </w:rPr>
+        <w:t xml:space="preserve"> Finally, in the onion row, there were two distinctive regions, one region had little to no weeds in the row. However, the second region was covered in weeds, making them almost distinguishable from the onion crops.</w:t>
+      </w:r>
+    </w:p>
+    <w:p>
+      <w:pPr>
+        <w:pStyle w:val="BodyText"/>
+        <w:rPr>
+          <w:lang w:val="en-US"/>
+        </w:rPr>
+      </w:pPr>
+      <w:r>
+        <w:rPr>
+          <w:lang w:val="en-US"/>
+        </w:rPr>
+        <w:t xml:space="preserve">To combat weeds which have a distinct </w:t>
+      </w:r>
+      <w:r>
+        <w:rPr>
+          <w:lang w:val="en-GB"/>
+        </w:rPr>
+        <w:t>colour</w:t>
+      </w:r>
+      <w:r>
+        <w:rPr>
+          <w:lang w:val="en-US"/>
+        </w:rPr>
+        <w:t xml:space="preserve"> to the </w:t>
+      </w:r>
+      <w:r>
+        <w:rPr>
+          <w:lang w:val="en-US"/>
+        </w:rPr>
+        <w:t xml:space="preserve">desired </w:t>
+      </w:r>
+      <w:r>
+        <w:rPr>
+          <w:lang w:val="en-US"/>
+        </w:rPr>
+        <w:t>plants, an inter plant weed detection method was implemented</w:t>
+      </w:r>
+      <w:r>
+        <w:rPr>
+          <w:lang w:val="en-US"/>
+        </w:rPr>
+        <w:t>.</w:t>
+      </w:r>
+      <w:r>
+        <w:rPr>
+          <w:lang w:val="en-US"/>
+        </w:rPr>
+        <w:t xml:space="preserve"> </w:t>
+      </w:r>
+      <w:r>
+        <w:rPr>
+          <w:lang w:val="en-US"/>
+        </w:rPr>
+        <w:t>T</w:t>
+      </w:r>
+      <w:r>
+        <w:rPr>
+          <w:lang w:val="en-US"/>
+        </w:rPr>
+        <w:t xml:space="preserve">his </w:t>
+      </w:r>
+      <w:r>
+        <w:rPr>
+          <w:lang w:val="en-US"/>
+        </w:rPr>
+        <w:t>method of detection</w:t>
+      </w:r>
+      <w:r>
+        <w:rPr>
+          <w:lang w:val="en-US"/>
+        </w:rPr>
+        <w:t xml:space="preserve"> </w:t>
+      </w:r>
+      <w:r>
+        <w:rPr>
+          <w:lang w:val="en-US"/>
+        </w:rPr>
+        <w:t>can identify</w:t>
+      </w:r>
+      <w:r>
+        <w:rPr>
+          <w:lang w:val="en-US"/>
+        </w:rPr>
+        <w:t xml:space="preserve"> we</w:t>
+      </w:r>
+      <w:r>
+        <w:rPr>
+          <w:lang w:val="en-US"/>
+        </w:rPr>
+        <w:t>eds that grow between the plants</w:t>
+      </w:r>
+      <w:r>
+        <w:rPr>
+          <w:lang w:val="en-US"/>
+        </w:rPr>
+        <w:t xml:space="preserve">. </w:t>
+      </w:r>
+      <w:r>
+        <w:rPr>
+          <w:lang w:val="en-US"/>
+        </w:rPr>
+        <w:t xml:space="preserve">The method was implemented by extracting the image from the camera attached to the robot, filtering </w:t>
+      </w:r>
+      <w:r>
+        <w:rPr>
+          <w:lang w:val="en-US"/>
+        </w:rPr>
+        <w:t xml:space="preserve">out </w:t>
+      </w:r>
+      <w:r>
+        <w:rPr>
+          <w:lang w:val="en-US"/>
+        </w:rPr>
+        <w:t>the hue of the basil and the ground from the image</w:t>
+      </w:r>
+      <w:r>
+        <w:rPr>
+          <w:lang w:val="en-US"/>
+        </w:rPr>
         <w:t>,</w:t>
       </w:r>
       <w:r>
-        <w:t xml:space="preserve"> </w:t>
-      </w:r>
-      <w:r>
-        <w:t>navigation</w:t>
-      </w:r>
-      <w:r>
-        <w:t>,</w:t>
-      </w:r>
-      <w:r>
-        <w:t xml:space="preserve"> </w:t>
-      </w:r>
-      <w:r>
-        <w:t>robot, ROS</w:t>
-      </w:r>
-    </w:p>
-    <w:p>
-      <w:pPr>
-        <w:pStyle w:val="Heading1"/>
-      </w:pPr>
-      <w:r>
-        <w:t xml:space="preserve">Introduction </w:t>
+        <w:rPr>
+          <w:lang w:val="en-US"/>
+        </w:rPr>
+        <w:t xml:space="preserve"> leaving only the weeds. Once </w:t>
+      </w:r>
+      <w:r>
+        <w:rPr>
+          <w:lang w:val="en-US"/>
+        </w:rPr>
+        <w:t xml:space="preserve">an image with only weeds was obtained, the image was eroded with a kernel of 1 by 1 to remove small pixels that could have been identified </w:t>
+      </w:r>
+      <w:r>
+        <w:rPr>
+          <w:lang w:val="en-US"/>
+        </w:rPr>
+        <w:t>as a weed</w:t>
+      </w:r>
+      <w:r>
+        <w:rPr>
+          <w:lang w:val="en-US"/>
+        </w:rPr>
+        <w:t xml:space="preserve"> </w:t>
+      </w:r>
+      <w:r>
+        <w:rPr>
+          <w:lang w:val="en-US"/>
+        </w:rPr>
+        <w:t>by the system</w:t>
+      </w:r>
+      <w:r>
+        <w:rPr>
+          <w:lang w:val="en-US"/>
+        </w:rPr>
+        <w:t>.</w:t>
       </w:r>
     </w:p>
     <w:p>
       <w:pPr>
         <w:pStyle w:val="BodyText"/>
         <w:rPr>
-          <w:lang w:val="en-GB"/>
-        </w:rPr>
-      </w:pPr>
-      <w:r>
-        <w:rPr>
-          <w:lang w:val="en-GB"/>
-        </w:rPr>
-        <w:t>The aim of the project was to create an autonomous robot system that could navigate through a dynamic farming environment, while detecting weeds that were growing between the plants</w:t>
-      </w:r>
-      <w:r>
-        <w:rPr>
-          <w:lang w:val="en-GB"/>
+          <w:lang w:val="en-US"/>
+        </w:rPr>
+      </w:pPr>
+      <w:r>
+        <w:rPr>
+          <w:lang w:val="en-US"/>
+        </w:rPr>
+        <w:t xml:space="preserve">For times when a simple colour filtering </w:t>
+      </w:r>
+      <w:r>
+        <w:rPr>
+          <w:lang w:val="en-US"/>
+        </w:rPr>
+        <w:t xml:space="preserve">process </w:t>
+      </w:r>
+      <w:r>
+        <w:rPr>
+          <w:lang w:val="en-US"/>
+        </w:rPr>
+        <w:t>is not enough to isolate the weeds from the crops, other morphological methods of image processing</w:t>
+      </w:r>
+      <w:r>
+        <w:rPr>
+          <w:lang w:val="en-US"/>
+        </w:rPr>
+        <w:t xml:space="preserve"> has to be used</w:t>
+      </w:r>
+      <w:r>
+        <w:rPr>
+          <w:lang w:val="en-US"/>
         </w:rPr>
         <w:t>.</w:t>
       </w:r>
+      <w:r>
+        <w:rPr>
+          <w:lang w:val="en-US"/>
+        </w:rPr>
+        <w:t xml:space="preserve"> Once again the image is extracted from the camera, but this time the image is converted into a binary image.</w:t>
+      </w:r>
+    </w:p>
+    <w:p>
+      <w:pPr>
+        <w:jc w:val="start"/>
+      </w:pPr>
+    </w:p>
+    <w:p>
+      <w:pPr>
+        <w:jc w:val="start"/>
+      </w:pPr>
+    </w:p>
+    <w:p>
+      <w:pPr>
+        <w:jc w:val="start"/>
+      </w:pPr>
+    </w:p>
+    <w:p>
+      <w:pPr>
+        <w:jc w:val="start"/>
+      </w:pPr>
+    </w:p>
+    <w:p>
+      <w:pPr>
+        <w:jc w:val="start"/>
+      </w:pPr>
+    </w:p>
+    <w:p>
+      <w:pPr>
+        <w:pStyle w:val="ListParagraph"/>
+        <w:numPr>
+          <w:ilvl w:val="0"/>
+          <w:numId w:val="26"/>
+        </w:numPr>
+        <w:jc w:val="start"/>
+      </w:pPr>
+      <w:r>
+        <w:t>Move-base</w:t>
+      </w:r>
+    </w:p>
+    <w:p>
+      <w:pPr>
+        <w:pStyle w:val="ListParagraph"/>
+        <w:numPr>
+          <w:ilvl w:val="0"/>
+          <w:numId w:val="26"/>
+        </w:numPr>
+        <w:jc w:val="start"/>
+      </w:pPr>
+      <w:r>
+        <w:t>Velodyne to Laserscan</w:t>
+      </w:r>
+    </w:p>
+    <w:p>
+      <w:pPr>
+        <w:pStyle w:val="ListParagraph"/>
+        <w:numPr>
+          <w:ilvl w:val="0"/>
+          <w:numId w:val="26"/>
+        </w:numPr>
+        <w:jc w:val="start"/>
+      </w:pPr>
+      <w:r>
+        <w:t>Velodyne filtered</w:t>
+      </w:r>
+    </w:p>
+    <w:p/>
+    <w:p/>
+    <w:p>
+      <w:pPr>
+        <w:autoSpaceDE w:val="0"/>
+        <w:autoSpaceDN w:val="0"/>
+        <w:adjustRightInd w:val="0"/>
+        <w:jc w:val="start"/>
+        <w:rPr>
+          <w:szCs w:val="24"/>
+        </w:rPr>
+      </w:pPr>
+      <w:r>
+        <w:rPr>
+          <w:szCs w:val="24"/>
+        </w:rPr>
+        <w:t>The concept of your system architecture and the choice of algorithms or components you made</w:t>
+      </w:r>
+      <w:r>
+        <w:rPr>
+          <w:szCs w:val="24"/>
+        </w:rPr>
+        <w:t xml:space="preserve"> </w:t>
+      </w:r>
+      <w:r>
+        <w:rPr>
+          <w:szCs w:val="24"/>
+        </w:rPr>
+        <w:t xml:space="preserve">to develop your artefact. </w:t>
+      </w:r>
+    </w:p>
+    <w:p>
+      <w:pPr>
+        <w:autoSpaceDE w:val="0"/>
+        <w:autoSpaceDN w:val="0"/>
+        <w:adjustRightInd w:val="0"/>
+        <w:jc w:val="start"/>
+        <w:rPr>
+          <w:szCs w:val="24"/>
+        </w:rPr>
+      </w:pPr>
+      <w:r>
+        <w:rPr>
+          <w:szCs w:val="24"/>
+        </w:rPr>
+        <w:t>You should back your justification with academic references to make a</w:t>
+      </w:r>
+      <w:r>
+        <w:rPr>
+          <w:szCs w:val="24"/>
+        </w:rPr>
+        <w:t xml:space="preserve"> </w:t>
+      </w:r>
+      <w:r>
+        <w:rPr>
+          <w:szCs w:val="24"/>
+        </w:rPr>
+        <w:t>clear argument for your design choices;</w:t>
+      </w:r>
+      <w:r>
+        <w:rPr>
+          <w:szCs w:val="24"/>
+        </w:rPr>
+        <w:t xml:space="preserve"> </w:t>
+      </w:r>
+    </w:p>
+    <w:p>
+      <w:pPr>
+        <w:autoSpaceDE w:val="0"/>
+        <w:autoSpaceDN w:val="0"/>
+        <w:adjustRightInd w:val="0"/>
+        <w:jc w:val="start"/>
+        <w:rPr>
+          <w:szCs w:val="24"/>
+        </w:rPr>
+      </w:pPr>
+    </w:p>
+    <w:p>
+      <w:pPr>
+        <w:autoSpaceDE w:val="0"/>
+        <w:autoSpaceDN w:val="0"/>
+        <w:adjustRightInd w:val="0"/>
+        <w:jc w:val="start"/>
+        <w:rPr>
+          <w:spacing w:val="-1"/>
+          <w:lang w:val="x-none" w:eastAsia="x-none"/>
+        </w:rPr>
+      </w:pPr>
+      <w:r>
+        <w:rPr>
+          <w:szCs w:val="24"/>
+        </w:rPr>
+        <w:t>A suitable concept to solve the</w:t>
+      </w:r>
+      <w:r>
+        <w:rPr>
+          <w:szCs w:val="24"/>
+        </w:rPr>
+        <w:t xml:space="preserve"> </w:t>
+      </w:r>
+      <w:r>
+        <w:rPr>
+          <w:szCs w:val="24"/>
+        </w:rPr>
+        <w:t>task is presented, in writing</w:t>
+      </w:r>
+      <w:r>
+        <w:rPr>
+          <w:szCs w:val="24"/>
+        </w:rPr>
+        <w:t xml:space="preserve"> </w:t>
+      </w:r>
+      <w:r>
+        <w:rPr>
+          <w:szCs w:val="24"/>
+        </w:rPr>
+        <w:t>and/or graphically as</w:t>
+      </w:r>
+      <w:r>
+        <w:rPr>
+          <w:szCs w:val="24"/>
+        </w:rPr>
+        <w:t xml:space="preserve"> </w:t>
+      </w:r>
+      <w:r>
+        <w:rPr>
+          <w:szCs w:val="24"/>
+        </w:rPr>
+        <w:t>appropriate.</w:t>
+      </w:r>
+      <w:r>
+        <w:rPr>
+          <w:sz w:val="16"/>
+        </w:rPr>
+        <w:t xml:space="preserve"> </w:t>
+      </w:r>
+      <w:r>
+        <w:br w:type="page"/>
+      </w:r>
     </w:p>
     <w:p>
       <w:pPr>
         <w:pStyle w:val="BodyText"/>
         <w:rPr>
-          <w:lang w:val="en-GB"/>
-        </w:rPr>
-      </w:pPr>
-      <w:r>
-        <w:rPr>
-          <w:lang w:val="en-GB"/>
-        </w:rPr>
-        <w:t>The o</w:t>
-      </w:r>
-      <w:r>
-        <w:rPr>
-          <w:lang w:val="en-GB"/>
-        </w:rPr>
-        <w:t>bjective</w:t>
-      </w:r>
-      <w:r>
-        <w:rPr>
-          <w:lang w:val="en-GB"/>
-        </w:rPr>
-        <w:t xml:space="preserve">s of the project </w:t>
-      </w:r>
-      <w:r>
-        <w:rPr>
-          <w:lang w:val="en-GB"/>
-        </w:rPr>
-        <w:t>were as follows, to</w:t>
-      </w:r>
-      <w:r>
-        <w:rPr>
-          <w:lang w:val="en-GB"/>
-        </w:rPr>
-        <w:t xml:space="preserve"> effectively identify weeds</w:t>
-      </w:r>
-      <w:r>
-        <w:rPr>
-          <w:lang w:val="en-GB"/>
-        </w:rPr>
-        <w:t xml:space="preserve"> in the ground</w:t>
-      </w:r>
-      <w:r>
-        <w:rPr>
-          <w:lang w:val="en-GB"/>
-        </w:rPr>
-        <w:t xml:space="preserve"> using image processing</w:t>
-      </w:r>
-      <w:r>
-        <w:rPr>
-          <w:lang w:val="en-GB"/>
-        </w:rPr>
-        <w:t>, to make to robot autonomously navigate through the environment, to implement an object avoidance system to ensure the robot would not bump into other objects in the field</w:t>
+          <w:lang w:val="en-US"/>
+        </w:rPr>
+      </w:pPr>
+      <w:r>
+        <w:lastRenderedPageBreak/>
+        <w:t>Before</w:t>
+      </w:r>
+      <w:r>
+        <w:t xml:space="preserve"> you begin to format your paper, first write and save the content as a separate text file. </w:t>
+      </w:r>
+      <w:r>
+        <w:rPr>
+          <w:lang w:val="en-US"/>
+        </w:rPr>
+        <w:t>Complete all content and organizational editing before formatting. Please note sections A-D below for more information on proofreading, spelling and grammar.</w:t>
       </w:r>
     </w:p>
     <w:p>
       <w:pPr>
         <w:pStyle w:val="BodyText"/>
-        <w:rPr>
-          <w:lang w:val="en-GB"/>
-        </w:rPr>
-      </w:pPr>
-      <w:r>
-        <w:rPr>
-          <w:lang w:val="en-GB"/>
-        </w:rPr>
-        <w:t xml:space="preserve">Weeding process is laborious job especially for humans, identifying weeds </w:t>
-      </w:r>
-      <w:r>
-        <w:rPr>
-          <w:lang w:val="en-GB"/>
-        </w:rPr>
-        <w:t>from the plants can be a difficult task especially when the weeds and the plants have similar leaf shape. Once the weeds have been identified the person would either have to spray the weed with herbicide or they would have to carefully remove the weed from the ground. Both of which can be very time consuming, by making the robot do both the weed identification process as well as the spraying the weed killer, it frees up a lot of time for the framers.</w:t>
-      </w:r>
-    </w:p>
-    <w:p>
-      <w:pPr>
-        <w:pStyle w:val="Heading1"/>
-      </w:pPr>
-      <w:r>
-        <w:t>Related Works</w:t>
+      </w:pPr>
+      <w:r>
+        <w:t>Keep your text and graphic files separate until after the text has been formatted and styled. Do not use hard tabs, and limit use of hard returns to only one return at the end of a paragraph. Do not add any kind of pagination anywhere in the paper. Do not number text heads-the template will do that for you.</w:t>
       </w:r>
     </w:p>
     <w:p>
@@ -530,13 +1870,10 @@
         <w:pStyle w:val="Heading2"/>
       </w:pPr>
       <w:r>
-        <w:t xml:space="preserve">Selecting a </w:t>
-      </w:r>
-      <w:r>
-        <w:t>Template</w:t>
-      </w:r>
-      <w:r>
-        <w:t xml:space="preserve"> (Heading 2)</w:t>
+        <w:t>Abbreviations</w:t>
+      </w:r>
+      <w:r>
+        <w:t xml:space="preserve"> and Acronyms</w:t>
       </w:r>
     </w:p>
     <w:p>
@@ -544,40 +1881,7 @@
         <w:pStyle w:val="BodyText"/>
       </w:pPr>
       <w:r>
-        <w:t xml:space="preserve">First, confirm that you have the correct template for your paper size. This template has been tailored for output on the </w:t>
-      </w:r>
-      <w:r>
-        <w:rPr>
-          <w:lang w:val="en-US"/>
-        </w:rPr>
-        <w:t>A4</w:t>
-      </w:r>
-      <w:r>
-        <w:t xml:space="preserve"> paper size. If you are using </w:t>
-      </w:r>
-      <w:r>
-        <w:rPr>
-          <w:lang w:val="en-US"/>
-        </w:rPr>
-        <w:t>US letter</w:t>
-      </w:r>
-      <w:r>
-        <w:t>-sized paper, please close this</w:t>
-      </w:r>
-      <w:r>
-        <w:t xml:space="preserve"> file and download the </w:t>
-      </w:r>
-      <w:r>
-        <w:rPr>
-          <w:lang w:val="en-US"/>
-        </w:rPr>
-        <w:t xml:space="preserve">Microsoft Word, Letter </w:t>
-      </w:r>
-      <w:r>
-        <w:t>file</w:t>
-      </w:r>
-      <w:r>
-        <w:t>.</w:t>
+        <w:t>Define abbreviations and acronyms the first time they are used in the text, even after they have been defined in the abstract. Abbreviations such as IEEE, SI, MKS, CGS, sc, dc, and rms do not have to be defined. Do not use abbreviations in the title or heads unless they are unavoidable.</w:t>
       </w:r>
     </w:p>
     <w:p>
@@ -585,91 +1889,6 @@
         <w:pStyle w:val="Heading2"/>
       </w:pPr>
       <w:r>
-        <w:t>Maintaining the Integrity of the Specifications</w:t>
-      </w:r>
-    </w:p>
-    <w:p>
-      <w:pPr>
-        <w:pStyle w:val="BodyText"/>
-      </w:pPr>
-      <w:r>
-        <w:t>The template is used to format your paper and style the text. All margins, column widths, line spaces, and text fonts are prescribed; please do not alter them. You may note peculiarities. For example, the head margin in this template measures proportionately more than is customary. This measurement and others are deliberate, using specifications that anticipate your paper as one part of the entire proceedings, and not as an independent document. Please do not revise any of the current designations.</w:t>
-      </w:r>
-    </w:p>
-    <w:p>
-      <w:pPr>
-        <w:pStyle w:val="Heading1"/>
-      </w:pPr>
-      <w:r>
-        <w:t>Methodology</w:t>
-      </w:r>
-    </w:p>
-    <w:p>
-      <w:pPr>
-        <w:pStyle w:val="BodyText"/>
-        <w:rPr>
-          <w:lang w:val="en-US"/>
-        </w:rPr>
-      </w:pPr>
-      <w:r>
-        <w:t>Before</w:t>
-      </w:r>
-      <w:r>
-        <w:t xml:space="preserve"> you begin to format your paper, first write and save the content as a separate text file. </w:t>
-      </w:r>
-      <w:r>
-        <w:rPr>
-          <w:lang w:val="en-US"/>
-        </w:rPr>
-        <w:t xml:space="preserve">Complete all content and organizational editing before formatting. Please note sections </w:t>
-      </w:r>
-      <w:r>
-        <w:rPr>
-          <w:lang w:val="en-US"/>
-        </w:rPr>
-        <w:t>A-D below for more information on proofreading, spelling and grammar.</w:t>
-      </w:r>
-    </w:p>
-    <w:p>
-      <w:pPr>
-        <w:pStyle w:val="BodyText"/>
-      </w:pPr>
-      <w:r>
-        <w:t>Keep your text and graphic files separate until after the text has been formatted and styled. Do not use hard tabs, and limit use of hard returns to only one return at the end of a paragraph. Do not add any kind of pagination anywhere in the paper. Do not number text heads-the template will do that for you.</w:t>
-      </w:r>
-    </w:p>
-    <w:p>
-      <w:pPr>
-        <w:pStyle w:val="Heading2"/>
-      </w:pPr>
-      <w:r>
-        <w:t>Abbreviations</w:t>
-      </w:r>
-      <w:r>
-        <w:t xml:space="preserve"> and Acronyms</w:t>
-      </w:r>
-    </w:p>
-    <w:p>
-      <w:pPr>
-        <w:pStyle w:val="BodyText"/>
-      </w:pPr>
-      <w:r>
-        <w:t xml:space="preserve">Define abbreviations and acronyms the first time they are used in the text, even after they have been defined in the abstract. Abbreviations such as IEEE, SI, MKS, CGS, </w:t>
-      </w:r>
-      <w:proofErr w:type="spellStart"/>
-      <w:r>
-        <w:t>sc</w:t>
-      </w:r>
-      <w:proofErr w:type="spellEnd"/>
-      <w:r>
-        <w:t>, dc, and rms do not have to be defined. Do not use abbreviations in the title or heads unless they are unavoidable.</w:t>
-      </w:r>
-    </w:p>
-    <w:p>
-      <w:pPr>
-        <w:pStyle w:val="Heading2"/>
-      </w:pPr>
-      <w:r>
         <w:t>Units</w:t>
       </w:r>
     </w:p>
@@ -692,15 +1911,7 @@
         <w:pStyle w:val="bulletlist"/>
       </w:pPr>
       <w:r>
-        <w:t xml:space="preserve">Avoid combining SI and CGS units, such as current in amperes and magnetic field in </w:t>
-      </w:r>
-      <w:proofErr w:type="spellStart"/>
-      <w:r>
-        <w:t>oersteds</w:t>
-      </w:r>
-      <w:proofErr w:type="spellEnd"/>
-      <w:r>
-        <w:t>. This often leads to confusion because equations do not balance dimensionally. If you must use mixed units, clearly state the units for each quantity that you use in an equation.</w:t>
+        <w:t>Avoid combining SI and CGS units, such as current in amperes and magnetic field in oersteds. This often leads to confusion because equations do not balance dimensionally. If you must use mixed units, clearly state the units for each quantity that you use in an equation.</w:t>
       </w:r>
     </w:p>
     <w:p>
@@ -708,31 +1919,7 @@
         <w:pStyle w:val="bulletlist"/>
       </w:pPr>
       <w:r>
-        <w:t>Do not mix complete spellings and abbreviations of units: “Wb/m2” or “</w:t>
-      </w:r>
-      <w:proofErr w:type="spellStart"/>
-      <w:r>
-        <w:t>webers</w:t>
-      </w:r>
-      <w:proofErr w:type="spellEnd"/>
-      <w:r>
-        <w:t xml:space="preserve"> per square meter”, not “</w:t>
-      </w:r>
-      <w:proofErr w:type="spellStart"/>
-      <w:r>
-        <w:t>webers</w:t>
-      </w:r>
-      <w:proofErr w:type="spellEnd"/>
-      <w:r>
-        <w:t xml:space="preserve">/m2”.  Spell out units when they appear in text: “. . . a few </w:t>
-      </w:r>
-      <w:proofErr w:type="spellStart"/>
-      <w:r>
-        <w:t>henries</w:t>
-      </w:r>
-      <w:proofErr w:type="spellEnd"/>
-      <w:r>
-        <w:t>”, not “. . . a few H”.</w:t>
+        <w:t>Do not mix complete spellings and abbreviations of units: “Wb/m2” or “webers per square meter”, not “webers/m2”.  Spell out units when they appear in text: “. . . a few henries”, not “. . . a few H”.</w:t>
       </w:r>
     </w:p>
     <w:p>
@@ -883,7 +2070,6 @@
         <w:pStyle w:val="BodyText"/>
       </w:pPr>
       <w:r>
-        <w:lastRenderedPageBreak/>
         <w:t>Note that the equation is centered using a center tab stop. Be sure that the symbols in your equation have been defined before or immediately following the equation. Use “(1)”, not “Eq. (1)” or “equation (1)”, except at the beginning of a sentence: “Equation (1) is . . .”</w:t>
       </w:r>
     </w:p>
@@ -1112,10 +2298,7 @@
         <w:t xml:space="preserve">A minimum of one author is required for all conference articles. </w:t>
       </w:r>
       <w:r>
-        <w:t xml:space="preserve">Author names should be listed starting </w:t>
-      </w:r>
-      <w:r>
-        <w:t>from left to right and then moving down to the next line. This is the author sequence that will be used in future citations and by indexing services.</w:t>
+        <w:t>Author names should be listed starting from left to right and then moving down to the next line. This is the author sequence that will be used in future citations and by indexing services.</w:t>
       </w:r>
       <w:r>
         <w:t xml:space="preserve"> </w:t>
@@ -1138,6 +2321,7 @@
         <w:pStyle w:val="Heading3"/>
       </w:pPr>
       <w:r>
+        <w:lastRenderedPageBreak/>
         <w:t xml:space="preserve">For papers with more than six authors: </w:t>
       </w:r>
       <w:r>
@@ -1592,11 +2776,7 @@
         <w:pStyle w:val="BodyText"/>
       </w:pPr>
       <w:r>
-        <w:t xml:space="preserve">Figure Labels: Use 8 point Times New Roman for Figure labels. Use words rather than symbols or abbreviations when writing Figure axis labels to avoid confusing the reader. As an </w:t>
-      </w:r>
-      <w:r>
-        <w:lastRenderedPageBreak/>
-        <w:t>example, write the quantity “Magnetization”, or “Magnetization, M”, not just “M”. If including units in the label, present them within parentheses. Do not label axes only with units. In the example, write “Magnetization (A/m)” or “Magnetization {A[m(1)]}”, not just “A/m”. Do not label axes</w:t>
+        <w:t>Figure Labels: Use 8 point Times New Roman for Figure labels. Use words rather than symbols or abbreviations when writing Figure axis labels to avoid confusing the reader. As an example, write the quantity “Magnetization”, or “Magnetization, M”, not just “M”. If including units in the label, present them within parentheses. Do not label axes only with units. In the example, write “Magnetization (A/m)” or “Magnetization {A[m(1)]}”, not just “A/m”. Do not label axes</w:t>
       </w:r>
       <w:r>
         <w:t xml:space="preserve"> </w:t>
@@ -1654,13 +2834,8 @@
         </w:rPr>
         <w:t>o</w:t>
       </w:r>
-      <w:proofErr w:type="spellStart"/>
-      <w:r>
-        <w:t>ne</w:t>
-      </w:r>
-      <w:proofErr w:type="spellEnd"/>
-      <w:r>
-        <w:t xml:space="preserve"> of us (R. B. G.) thanks </w:t>
+      <w:r>
+        <w:t xml:space="preserve">ne of us (R. B. G.) thanks </w:t>
       </w:r>
       <w:r>
         <w:t>...</w:t>
@@ -1758,10 +2933,7 @@
         <w:t xml:space="preserve">’ </w:t>
       </w:r>
       <w:r>
-        <w:t xml:space="preserve">names; do not use “et al.”. Papers that have not been published, even if they have been submitted for publication, should be cited as “unpublished” [4]. Papers that have been accepted for publication should be cited as “in press” [5]. </w:t>
-      </w:r>
-      <w:r>
-        <w:t>Capitalize only the first word in a paper title, except for proper nouns and element symbols.</w:t>
+        <w:t>names; do not use “et al.”. Papers that have not been published, even if they have been submitted for publication, should be cited as “unpublished” [4]. Papers that have been accepted for publication should be cited as “in press” [5]. Capitalize only the first word in a paper title, except for proper nouns and element symbols.</w:t>
       </w:r>
     </w:p>
     <w:p>
@@ -1779,6 +2951,342 @@
       </w:r>
     </w:p>
     <w:p/>
+    <w:p>
+      <w:pPr>
+        <w:pStyle w:val="references"/>
+        <w:ind w:start="17.70pt" w:hanging="17.70pt"/>
+      </w:pPr>
+      <w:r>
+        <w:rPr>
+          <w:lang w:val="en-GB" w:eastAsia="en-GB"/>
+        </w:rPr>
+        <w:t>T.</w:t>
+      </w:r>
+      <w:r>
+        <w:rPr>
+          <w:lang w:val="en-GB" w:eastAsia="en-GB"/>
+        </w:rPr>
+        <w:t xml:space="preserve"> </w:t>
+      </w:r>
+      <w:r>
+        <w:rPr>
+          <w:lang w:val="en-GB" w:eastAsia="en-GB"/>
+        </w:rPr>
+        <w:t>E.</w:t>
+      </w:r>
+      <w:r>
+        <w:rPr>
+          <w:lang w:val="en-GB" w:eastAsia="en-GB"/>
+        </w:rPr>
+        <w:t xml:space="preserve"> </w:t>
+      </w:r>
+      <w:r>
+        <w:rPr>
+          <w:lang w:val="en-GB" w:eastAsia="en-GB"/>
+        </w:rPr>
+        <w:t xml:space="preserve">Madsen, and </w:t>
+      </w:r>
+      <w:r>
+        <w:rPr>
+          <w:lang w:val="en-GB" w:eastAsia="en-GB"/>
+        </w:rPr>
+        <w:t>H.</w:t>
+      </w:r>
+      <w:r>
+        <w:rPr>
+          <w:lang w:val="en-GB" w:eastAsia="en-GB"/>
+        </w:rPr>
+        <w:t xml:space="preserve"> </w:t>
+      </w:r>
+      <w:r>
+        <w:rPr>
+          <w:lang w:val="en-GB" w:eastAsia="en-GB"/>
+        </w:rPr>
+        <w:t>L.</w:t>
+      </w:r>
+      <w:r>
+        <w:rPr>
+          <w:lang w:val="en-GB" w:eastAsia="en-GB"/>
+        </w:rPr>
+        <w:t xml:space="preserve"> Jakobsen, “Mobile robot for weeding,”</w:t>
+      </w:r>
+      <w:r>
+        <w:rPr>
+          <w:lang w:val="en-GB" w:eastAsia="en-GB"/>
+        </w:rPr>
+        <w:t xml:space="preserve"> </w:t>
+      </w:r>
+      <w:r>
+        <w:rPr>
+          <w:i/>
+          <w:iCs/>
+          <w:lang w:val="en-GB" w:eastAsia="en-GB"/>
+        </w:rPr>
+        <w:t xml:space="preserve">MSc. </w:t>
+      </w:r>
+      <w:r>
+        <w:rPr>
+          <w:i/>
+          <w:iCs/>
+          <w:lang w:val="en-GB" w:eastAsia="en-GB"/>
+        </w:rPr>
+        <w:t>T</w:t>
+      </w:r>
+      <w:r>
+        <w:rPr>
+          <w:i/>
+          <w:iCs/>
+          <w:lang w:val="en-GB" w:eastAsia="en-GB"/>
+        </w:rPr>
+        <w:t>hesis</w:t>
+      </w:r>
+      <w:r>
+        <w:rPr>
+          <w:i/>
+          <w:iCs/>
+          <w:lang w:val="en-GB" w:eastAsia="en-GB"/>
+        </w:rPr>
+        <w:t>,</w:t>
+      </w:r>
+      <w:r>
+        <w:rPr>
+          <w:i/>
+          <w:iCs/>
+          <w:lang w:val="en-GB" w:eastAsia="en-GB"/>
+        </w:rPr>
+        <w:t xml:space="preserve"> </w:t>
+      </w:r>
+      <w:r>
+        <w:rPr>
+          <w:i/>
+          <w:iCs/>
+          <w:lang w:val="en-GB" w:eastAsia="en-GB"/>
+        </w:rPr>
+        <w:t>Dept. Control and Eng</w:t>
+      </w:r>
+      <w:r>
+        <w:rPr>
+          <w:i/>
+          <w:iCs/>
+          <w:lang w:val="en-GB" w:eastAsia="en-GB"/>
+        </w:rPr>
+        <w:t>.</w:t>
+      </w:r>
+      <w:r>
+        <w:rPr>
+          <w:i/>
+          <w:iCs/>
+          <w:lang w:val="en-GB" w:eastAsia="en-GB"/>
+        </w:rPr>
+        <w:t xml:space="preserve"> design, Tec</w:t>
+      </w:r>
+      <w:r>
+        <w:rPr>
+          <w:i/>
+          <w:iCs/>
+          <w:lang w:val="en-GB" w:eastAsia="en-GB"/>
+        </w:rPr>
+        <w:t>h.</w:t>
+      </w:r>
+      <w:r>
+        <w:rPr>
+          <w:i/>
+          <w:iCs/>
+          <w:lang w:val="en-GB" w:eastAsia="en-GB"/>
+        </w:rPr>
+        <w:t xml:space="preserve"> Uni. Denmark, Denmark, 2001</w:t>
+      </w:r>
+      <w:r>
+        <w:rPr>
+          <w:lang w:val="en-GB" w:eastAsia="en-GB"/>
+        </w:rPr>
+        <w:t>.</w:t>
+      </w:r>
+    </w:p>
+    <w:p>
+      <w:pPr>
+        <w:pStyle w:val="references"/>
+        <w:ind w:start="17.70pt" w:hanging="17.70pt"/>
+      </w:pPr>
+      <w:r>
+        <w:t>M.</w:t>
+      </w:r>
+      <w:r>
+        <w:t xml:space="preserve"> </w:t>
+      </w:r>
+      <w:r>
+        <w:t>Latha,</w:t>
+      </w:r>
+      <w:r>
+        <w:t xml:space="preserve"> </w:t>
+      </w:r>
+      <w:r>
+        <w:t>A.</w:t>
+      </w:r>
+      <w:r>
+        <w:t xml:space="preserve"> </w:t>
+      </w:r>
+      <w:r>
+        <w:t>Poojith,</w:t>
+      </w:r>
+      <w:r>
+        <w:t xml:space="preserve"> </w:t>
+      </w:r>
+      <w:r>
+        <w:t>B.</w:t>
+      </w:r>
+      <w:r>
+        <w:t xml:space="preserve"> </w:t>
+      </w:r>
+      <w:r>
+        <w:t>A.</w:t>
+      </w:r>
+      <w:r>
+        <w:t xml:space="preserve"> </w:t>
+      </w:r>
+      <w:r>
+        <w:t>Reddy</w:t>
+      </w:r>
+      <w:r>
+        <w:t xml:space="preserve"> </w:t>
+      </w:r>
+      <w:r>
+        <w:t>and G.V.</w:t>
+      </w:r>
+      <w:r>
+        <w:t xml:space="preserve"> </w:t>
+      </w:r>
+      <w:r>
+        <w:t>Kumar,</w:t>
+      </w:r>
+      <w:r>
+        <w:t xml:space="preserve"> “</w:t>
+      </w:r>
+      <w:r>
+        <w:t>Image processing in agriculture</w:t>
+      </w:r>
+      <w:r>
+        <w:t>,”</w:t>
+      </w:r>
+      <w:r>
+        <w:rPr>
+          <w:i/>
+          <w:iCs/>
+        </w:rPr>
+        <w:t xml:space="preserve"> </w:t>
+      </w:r>
+      <w:r>
+        <w:rPr>
+          <w:i/>
+          <w:iCs/>
+        </w:rPr>
+        <w:t>Int</w:t>
+      </w:r>
+      <w:r>
+        <w:rPr>
+          <w:i/>
+          <w:iCs/>
+        </w:rPr>
+        <w:t>.</w:t>
+      </w:r>
+      <w:r>
+        <w:rPr>
+          <w:i/>
+          <w:iCs/>
+        </w:rPr>
+        <w:t xml:space="preserve"> </w:t>
+      </w:r>
+      <w:r>
+        <w:rPr>
+          <w:i/>
+          <w:iCs/>
+        </w:rPr>
+        <w:t>Jnl.</w:t>
+      </w:r>
+      <w:r>
+        <w:rPr>
+          <w:i/>
+          <w:iCs/>
+        </w:rPr>
+        <w:t xml:space="preserve"> </w:t>
+      </w:r>
+      <w:r>
+        <w:rPr>
+          <w:i/>
+          <w:iCs/>
+        </w:rPr>
+        <w:t xml:space="preserve">of innovative </w:t>
+      </w:r>
+      <w:r>
+        <w:rPr>
+          <w:i/>
+          <w:iCs/>
+        </w:rPr>
+        <w:t>Res.</w:t>
+      </w:r>
+      <w:r>
+        <w:rPr>
+          <w:i/>
+          <w:iCs/>
+        </w:rPr>
+        <w:t xml:space="preserve"> </w:t>
+      </w:r>
+      <w:r>
+        <w:rPr>
+          <w:i/>
+          <w:iCs/>
+        </w:rPr>
+        <w:t>in E</w:t>
+      </w:r>
+      <w:r>
+        <w:rPr>
+          <w:i/>
+          <w:iCs/>
+        </w:rPr>
+        <w:t>lect</w:t>
+      </w:r>
+      <w:r>
+        <w:rPr>
+          <w:i/>
+          <w:iCs/>
+        </w:rPr>
+        <w:t>.,</w:t>
+      </w:r>
+      <w:r>
+        <w:rPr>
+          <w:i/>
+          <w:iCs/>
+        </w:rPr>
+        <w:t xml:space="preserve"> electronics, instrumentation and control </w:t>
+      </w:r>
+      <w:r>
+        <w:rPr>
+          <w:i/>
+          <w:iCs/>
+        </w:rPr>
+        <w:t>Eng., vol. 2, no. 6, 2014</w:t>
+      </w:r>
+    </w:p>
+    <w:p>
+      <w:pPr>
+        <w:pStyle w:val="references"/>
+        <w:numPr>
+          <w:ilvl w:val="0"/>
+          <w:numId w:val="0"/>
+        </w:numPr>
+        <w:ind w:start="17.70pt"/>
+      </w:pPr>
+    </w:p>
+    <w:p>
+      <w:pPr>
+        <w:pStyle w:val="references"/>
+        <w:numPr>
+          <w:ilvl w:val="0"/>
+          <w:numId w:val="0"/>
+        </w:numPr>
+        <w:ind w:start="17.70pt"/>
+      </w:pPr>
+    </w:p>
     <w:p>
       <w:pPr>
         <w:pStyle w:val="references"/>
@@ -1937,7 +3445,9 @@
       <w:r>
         <w:rPr>
           <w:noProof/>
-        </w:rPr>
+          <w:lang w:eastAsia="en-GB"/>
+        </w:rPr>
+        <w:lastRenderedPageBreak/>
         <w:drawing>
           <wp:anchor distT="0" distB="0" distL="114300" distR="114300" simplePos="0" relativeHeight="251657728" behindDoc="1" locked="0" layoutInCell="1" allowOverlap="1">
             <wp:simplePos x="0" y="0"/>
@@ -2036,7 +3546,7 @@
 </file>
 
 <file path=word/endnotes.xml><?xml version="1.0" encoding="utf-8"?>
-<w:endnotes xmlns:cx="http://schemas.microsoft.com/office/drawing/2014/chartex" xmlns:cx1="http://schemas.microsoft.com/office/drawing/2015/9/8/chartex" xmlns:cx2="http://schemas.microsoft.com/office/drawing/2015/10/21/chartex" xmlns:cx3="http://schemas.microsoft.com/office/drawing/2016/5/9/chartex" xmlns:cx4="http://schemas.microsoft.com/office/drawing/2016/5/10/chartex" xmlns:cx5="http://schemas.microsoft.com/office/drawing/2016/5/11/chartex" xmlns:cx6="http://schemas.microsoft.com/office/drawing/2016/5/12/chartex" xmlns:cx7="http://schemas.microsoft.com/office/drawing/2016/5/13/chartex" xmlns:cx8="http://schemas.microsoft.com/office/drawing/2016/5/14/chartex" xmlns:mc="http://schemas.openxmlformats.org/markup-compatibility/2006" xmlns:aink="http://schemas.microsoft.com/office/drawing/2016/ink" xmlns:am3d="http://schemas.microsoft.com/office/drawing/2017/model3d" xmlns:o="urn:schemas-microsoft-com:office:office" xmlns:r="http://purl.oclc.org/ooxml/officeDocument/relationships" xmlns:m="http://purl.oclc.org/ooxml/officeDocument/math" xmlns:v="urn:schemas-microsoft-com:vml" xmlns:wp14="http://schemas.microsoft.com/office/word/2010/wordprocessingDrawing" xmlns:wp="http://purl.oclc.org/ooxml/drawingml/wordprocessingDrawing" xmlns:w10="urn:schemas-microsoft-com:office:word" xmlns:w="http://purl.oclc.org/ooxml/wordprocessingml/main" xmlns:w14="http://schemas.microsoft.com/office/word/2010/wordml" xmlns:w15="http://schemas.microsoft.com/office/word/2012/wordml" xmlns:w16cid="http://schemas.microsoft.com/office/word/2016/wordml/cid" xmlns:w16se="http://schemas.microsoft.com/office/word/2015/wordml/symex" xmlns:wpi="http://schemas.microsoft.com/office/word/2010/wordprocessingInk" xmlns:wne="http://schemas.microsoft.com/office/word/2006/wordml" mc:Ignorable="w14 w15 w16se w16cid wne wp14">
+<w:endnotes xmlns:cx="http://schemas.microsoft.com/office/drawing/2014/chartex" xmlns:cx1="http://schemas.microsoft.com/office/drawing/2015/9/8/chartex" xmlns:mc="http://schemas.openxmlformats.org/markup-compatibility/2006" xmlns:o="urn:schemas-microsoft-com:office:office" xmlns:r="http://purl.oclc.org/ooxml/officeDocument/relationships" xmlns:m="http://purl.oclc.org/ooxml/officeDocument/math" xmlns:v="urn:schemas-microsoft-com:vml" xmlns:wp14="http://schemas.microsoft.com/office/word/2010/wordprocessingDrawing" xmlns:wp="http://purl.oclc.org/ooxml/drawingml/wordprocessingDrawing" xmlns:w10="urn:schemas-microsoft-com:office:word" xmlns:w="http://purl.oclc.org/ooxml/wordprocessingml/main" xmlns:w14="http://schemas.microsoft.com/office/word/2010/wordml" xmlns:w15="http://schemas.microsoft.com/office/word/2012/wordml" xmlns:w16se="http://schemas.microsoft.com/office/word/2015/wordml/symex" xmlns:wpi="http://schemas.microsoft.com/office/word/2010/wordprocessingInk" xmlns:wne="http://schemas.microsoft.com/office/word/2006/wordml" mc:Ignorable="w14 w15 w16se wne wp14">
   <w:endnote w:type="separator" w:id="-1">
     <w:p>
       <w:r>
@@ -2055,7 +3565,7 @@
 </file>
 
 <file path=word/footer1.xml><?xml version="1.0" encoding="utf-8"?>
-<w:ftr xmlns:cx="http://schemas.microsoft.com/office/drawing/2014/chartex" xmlns:cx1="http://schemas.microsoft.com/office/drawing/2015/9/8/chartex" xmlns:cx2="http://schemas.microsoft.com/office/drawing/2015/10/21/chartex" xmlns:cx3="http://schemas.microsoft.com/office/drawing/2016/5/9/chartex" xmlns:cx4="http://schemas.microsoft.com/office/drawing/2016/5/10/chartex" xmlns:cx5="http://schemas.microsoft.com/office/drawing/2016/5/11/chartex" xmlns:cx6="http://schemas.microsoft.com/office/drawing/2016/5/12/chartex" xmlns:cx7="http://schemas.microsoft.com/office/drawing/2016/5/13/chartex" xmlns:cx8="http://schemas.microsoft.com/office/drawing/2016/5/14/chartex" xmlns:mc="http://schemas.openxmlformats.org/markup-compatibility/2006" xmlns:aink="http://schemas.microsoft.com/office/drawing/2016/ink" xmlns:am3d="http://schemas.microsoft.com/office/drawing/2017/model3d" xmlns:o="urn:schemas-microsoft-com:office:office" xmlns:r="http://purl.oclc.org/ooxml/officeDocument/relationships" xmlns:m="http://purl.oclc.org/ooxml/officeDocument/math" xmlns:v="urn:schemas-microsoft-com:vml" xmlns:wp14="http://schemas.microsoft.com/office/word/2010/wordprocessingDrawing" xmlns:wp="http://purl.oclc.org/ooxml/drawingml/wordprocessingDrawing" xmlns:w10="urn:schemas-microsoft-com:office:word" xmlns:w="http://purl.oclc.org/ooxml/wordprocessingml/main" xmlns:w14="http://schemas.microsoft.com/office/word/2010/wordml" xmlns:w15="http://schemas.microsoft.com/office/word/2012/wordml" xmlns:w16cid="http://schemas.microsoft.com/office/word/2016/wordml/cid" xmlns:w16se="http://schemas.microsoft.com/office/word/2015/wordml/symex" xmlns:wpi="http://schemas.microsoft.com/office/word/2010/wordprocessingInk" xmlns:wne="http://schemas.microsoft.com/office/word/2006/wordml" mc:Ignorable="w14 w15 w16se w16cid wne wp14">
+<w:ftr xmlns:cx="http://schemas.microsoft.com/office/drawing/2014/chartex" xmlns:cx1="http://schemas.microsoft.com/office/drawing/2015/9/8/chartex" xmlns:mc="http://schemas.openxmlformats.org/markup-compatibility/2006" xmlns:o="urn:schemas-microsoft-com:office:office" xmlns:r="http://purl.oclc.org/ooxml/officeDocument/relationships" xmlns:m="http://purl.oclc.org/ooxml/officeDocument/math" xmlns:v="urn:schemas-microsoft-com:vml" xmlns:wp14="http://schemas.microsoft.com/office/word/2010/wordprocessingDrawing" xmlns:wp="http://purl.oclc.org/ooxml/drawingml/wordprocessingDrawing" xmlns:w10="urn:schemas-microsoft-com:office:word" xmlns:w="http://purl.oclc.org/ooxml/wordprocessingml/main" xmlns:w14="http://schemas.microsoft.com/office/word/2010/wordml" xmlns:w15="http://schemas.microsoft.com/office/word/2012/wordml" xmlns:w16se="http://schemas.microsoft.com/office/word/2015/wordml/symex" xmlns:wpi="http://schemas.microsoft.com/office/word/2010/wordprocessingInk" xmlns:wne="http://schemas.microsoft.com/office/word/2006/wordml" mc:Ignorable="w14 w15 w16se wne wp14">
   <w:p>
     <w:pPr>
       <w:pStyle w:val="Footer"/>
@@ -2065,19 +3575,12 @@
         <w:szCs w:val="16"/>
       </w:rPr>
     </w:pPr>
-    <w:r>
-      <w:rPr>
-        <w:sz w:val="16"/>
-        <w:szCs w:val="16"/>
-      </w:rPr>
-      <w:t>XXX-X-XXXX-XXXX-X/XX/$XX.00 ©20XX IEEE</w:t>
-    </w:r>
   </w:p>
 </w:ftr>
 </file>
 
 <file path=word/footnotes.xml><?xml version="1.0" encoding="utf-8"?>
-<w:footnotes xmlns:cx="http://schemas.microsoft.com/office/drawing/2014/chartex" xmlns:cx1="http://schemas.microsoft.com/office/drawing/2015/9/8/chartex" xmlns:cx2="http://schemas.microsoft.com/office/drawing/2015/10/21/chartex" xmlns:cx3="http://schemas.microsoft.com/office/drawing/2016/5/9/chartex" xmlns:cx4="http://schemas.microsoft.com/office/drawing/2016/5/10/chartex" xmlns:cx5="http://schemas.microsoft.com/office/drawing/2016/5/11/chartex" xmlns:cx6="http://schemas.microsoft.com/office/drawing/2016/5/12/chartex" xmlns:cx7="http://schemas.microsoft.com/office/drawing/2016/5/13/chartex" xmlns:cx8="http://schemas.microsoft.com/office/drawing/2016/5/14/chartex" xmlns:mc="http://schemas.openxmlformats.org/markup-compatibility/2006" xmlns:aink="http://schemas.microsoft.com/office/drawing/2016/ink" xmlns:am3d="http://schemas.microsoft.com/office/drawing/2017/model3d" xmlns:o="urn:schemas-microsoft-com:office:office" xmlns:r="http://purl.oclc.org/ooxml/officeDocument/relationships" xmlns:m="http://purl.oclc.org/ooxml/officeDocument/math" xmlns:v="urn:schemas-microsoft-com:vml" xmlns:wp14="http://schemas.microsoft.com/office/word/2010/wordprocessingDrawing" xmlns:wp="http://purl.oclc.org/ooxml/drawingml/wordprocessingDrawing" xmlns:w10="urn:schemas-microsoft-com:office:word" xmlns:w="http://purl.oclc.org/ooxml/wordprocessingml/main" xmlns:w14="http://schemas.microsoft.com/office/word/2010/wordml" xmlns:w15="http://schemas.microsoft.com/office/word/2012/wordml" xmlns:w16cid="http://schemas.microsoft.com/office/word/2016/wordml/cid" xmlns:w16se="http://schemas.microsoft.com/office/word/2015/wordml/symex" xmlns:wpi="http://schemas.microsoft.com/office/word/2010/wordprocessingInk" xmlns:wne="http://schemas.microsoft.com/office/word/2006/wordml" mc:Ignorable="w14 w15 w16se w16cid wne wp14">
+<w:footnotes xmlns:cx="http://schemas.microsoft.com/office/drawing/2014/chartex" xmlns:cx1="http://schemas.microsoft.com/office/drawing/2015/9/8/chartex" xmlns:mc="http://schemas.openxmlformats.org/markup-compatibility/2006" xmlns:o="urn:schemas-microsoft-com:office:office" xmlns:r="http://purl.oclc.org/ooxml/officeDocument/relationships" xmlns:m="http://purl.oclc.org/ooxml/officeDocument/math" xmlns:v="urn:schemas-microsoft-com:vml" xmlns:wp14="http://schemas.microsoft.com/office/word/2010/wordprocessingDrawing" xmlns:wp="http://purl.oclc.org/ooxml/drawingml/wordprocessingDrawing" xmlns:w10="urn:schemas-microsoft-com:office:word" xmlns:w="http://purl.oclc.org/ooxml/wordprocessingml/main" xmlns:w14="http://schemas.microsoft.com/office/word/2010/wordml" xmlns:w15="http://schemas.microsoft.com/office/word/2012/wordml" xmlns:w16se="http://schemas.microsoft.com/office/word/2015/wordml/symex" xmlns:wpi="http://schemas.microsoft.com/office/word/2010/wordprocessingInk" xmlns:wne="http://schemas.microsoft.com/office/word/2006/wordml" mc:Ignorable="w14 w15 w16se wne wp14">
   <w:footnote w:type="separator" w:id="-1">
     <w:p>
       <w:r>
@@ -2096,7 +3599,7 @@
 </file>
 
 <file path=word/numbering.xml><?xml version="1.0" encoding="utf-8"?>
-<w:numbering xmlns:cx="http://schemas.microsoft.com/office/drawing/2014/chartex" xmlns:cx1="http://schemas.microsoft.com/office/drawing/2015/9/8/chartex" xmlns:cx2="http://schemas.microsoft.com/office/drawing/2015/10/21/chartex" xmlns:cx3="http://schemas.microsoft.com/office/drawing/2016/5/9/chartex" xmlns:cx4="http://schemas.microsoft.com/office/drawing/2016/5/10/chartex" xmlns:cx5="http://schemas.microsoft.com/office/drawing/2016/5/11/chartex" xmlns:cx6="http://schemas.microsoft.com/office/drawing/2016/5/12/chartex" xmlns:cx7="http://schemas.microsoft.com/office/drawing/2016/5/13/chartex" xmlns:cx8="http://schemas.microsoft.com/office/drawing/2016/5/14/chartex" xmlns:mc="http://schemas.openxmlformats.org/markup-compatibility/2006" xmlns:aink="http://schemas.microsoft.com/office/drawing/2016/ink" xmlns:am3d="http://schemas.microsoft.com/office/drawing/2017/model3d" xmlns:o="urn:schemas-microsoft-com:office:office" xmlns:r="http://purl.oclc.org/ooxml/officeDocument/relationships" xmlns:m="http://purl.oclc.org/ooxml/officeDocument/math" xmlns:v="urn:schemas-microsoft-com:vml" xmlns:wp14="http://schemas.microsoft.com/office/word/2010/wordprocessingDrawing" xmlns:wp="http://purl.oclc.org/ooxml/drawingml/wordprocessingDrawing" xmlns:w10="urn:schemas-microsoft-com:office:word" xmlns:w="http://purl.oclc.org/ooxml/wordprocessingml/main" xmlns:w14="http://schemas.microsoft.com/office/word/2010/wordml" xmlns:w15="http://schemas.microsoft.com/office/word/2012/wordml" xmlns:w16cid="http://schemas.microsoft.com/office/word/2016/wordml/cid" xmlns:w16se="http://schemas.microsoft.com/office/word/2015/wordml/symex" xmlns:wpi="http://schemas.microsoft.com/office/word/2010/wordprocessingInk" xmlns:wne="http://schemas.microsoft.com/office/word/2006/wordml" mc:Ignorable="w14 w15 w16se w16cid wne wp14">
+<w:numbering xmlns:cx="http://schemas.microsoft.com/office/drawing/2014/chartex" xmlns:cx1="http://schemas.microsoft.com/office/drawing/2015/9/8/chartex" xmlns:mc="http://schemas.openxmlformats.org/markup-compatibility/2006" xmlns:o="urn:schemas-microsoft-com:office:office" xmlns:r="http://purl.oclc.org/ooxml/officeDocument/relationships" xmlns:m="http://purl.oclc.org/ooxml/officeDocument/math" xmlns:v="urn:schemas-microsoft-com:vml" xmlns:wp14="http://schemas.microsoft.com/office/word/2010/wordprocessingDrawing" xmlns:wp="http://purl.oclc.org/ooxml/drawingml/wordprocessingDrawing" xmlns:w10="urn:schemas-microsoft-com:office:word" xmlns:w="http://purl.oclc.org/ooxml/wordprocessingml/main" xmlns:w14="http://schemas.microsoft.com/office/word/2010/wordml" xmlns:w15="http://schemas.microsoft.com/office/word/2012/wordml" xmlns:w16se="http://schemas.microsoft.com/office/word/2015/wordml/symex" xmlns:wpi="http://schemas.microsoft.com/office/word/2010/wordprocessingInk" xmlns:wne="http://schemas.microsoft.com/office/word/2006/wordml" mc:Ignorable="w14 w15 w16se wne wp14">
   <w:abstractNum w:abstractNumId="0" w15:restartNumberingAfterBreak="0">
     <w:nsid w:val="FFFFFF1D"/>
     <w:multiLevelType w:val="multilevel"/>
@@ -2423,6 +3926,92 @@
     </w:lvl>
   </w:abstractNum>
   <w:abstractNum w:abstractNumId="11" w15:restartNumberingAfterBreak="0">
+    <w:nsid w:val="07B30891"/>
+    <w:multiLevelType w:val="hybridMultilevel"/>
+    <w:tmpl w:val="AA528406"/>
+    <w:lvl w:ilvl="0" w:tplc="0809000F">
+      <w:start w:val="1"/>
+      <w:numFmt w:val="decimal"/>
+      <w:lvlText w:val="%1."/>
+      <w:lvlJc w:val="start"/>
+      <w:pPr>
+        <w:ind w:start="50.40pt" w:hanging="18pt"/>
+      </w:pPr>
+    </w:lvl>
+    <w:lvl w:ilvl="1" w:tplc="08090019" w:tentative="1">
+      <w:start w:val="1"/>
+      <w:numFmt w:val="lowerLetter"/>
+      <w:lvlText w:val="%2."/>
+      <w:lvlJc w:val="start"/>
+      <w:pPr>
+        <w:ind w:start="86.40pt" w:hanging="18pt"/>
+      </w:pPr>
+    </w:lvl>
+    <w:lvl w:ilvl="2" w:tplc="0809001B" w:tentative="1">
+      <w:start w:val="1"/>
+      <w:numFmt w:val="lowerRoman"/>
+      <w:lvlText w:val="%3."/>
+      <w:lvlJc w:val="end"/>
+      <w:pPr>
+        <w:ind w:start="122.40pt" w:hanging="9pt"/>
+      </w:pPr>
+    </w:lvl>
+    <w:lvl w:ilvl="3" w:tplc="0809000F" w:tentative="1">
+      <w:start w:val="1"/>
+      <w:numFmt w:val="decimal"/>
+      <w:lvlText w:val="%4."/>
+      <w:lvlJc w:val="start"/>
+      <w:pPr>
+        <w:ind w:start="158.40pt" w:hanging="18pt"/>
+      </w:pPr>
+    </w:lvl>
+    <w:lvl w:ilvl="4" w:tplc="08090019" w:tentative="1">
+      <w:start w:val="1"/>
+      <w:numFmt w:val="lowerLetter"/>
+      <w:lvlText w:val="%5."/>
+      <w:lvlJc w:val="start"/>
+      <w:pPr>
+        <w:ind w:start="194.40pt" w:hanging="18pt"/>
+      </w:pPr>
+    </w:lvl>
+    <w:lvl w:ilvl="5" w:tplc="0809001B" w:tentative="1">
+      <w:start w:val="1"/>
+      <w:numFmt w:val="lowerRoman"/>
+      <w:lvlText w:val="%6."/>
+      <w:lvlJc w:val="end"/>
+      <w:pPr>
+        <w:ind w:start="230.40pt" w:hanging="9pt"/>
+      </w:pPr>
+    </w:lvl>
+    <w:lvl w:ilvl="6" w:tplc="0809000F" w:tentative="1">
+      <w:start w:val="1"/>
+      <w:numFmt w:val="decimal"/>
+      <w:lvlText w:val="%7."/>
+      <w:lvlJc w:val="start"/>
+      <w:pPr>
+        <w:ind w:start="266.40pt" w:hanging="18pt"/>
+      </w:pPr>
+    </w:lvl>
+    <w:lvl w:ilvl="7" w:tplc="08090019" w:tentative="1">
+      <w:start w:val="1"/>
+      <w:numFmt w:val="lowerLetter"/>
+      <w:lvlText w:val="%8."/>
+      <w:lvlJc w:val="start"/>
+      <w:pPr>
+        <w:ind w:start="302.40pt" w:hanging="18pt"/>
+      </w:pPr>
+    </w:lvl>
+    <w:lvl w:ilvl="8" w:tplc="0809001B" w:tentative="1">
+      <w:start w:val="1"/>
+      <w:numFmt w:val="lowerRoman"/>
+      <w:lvlText w:val="%9."/>
+      <w:lvlJc w:val="end"/>
+      <w:pPr>
+        <w:ind w:start="338.40pt" w:hanging="9pt"/>
+      </w:pPr>
+    </w:lvl>
+  </w:abstractNum>
+  <w:abstractNum w:abstractNumId="12" w15:restartNumberingAfterBreak="0">
     <w:nsid w:val="1E177E97"/>
     <w:multiLevelType w:val="hybridMultilevel"/>
     <w:tmpl w:val="A6463BCE"/>
@@ -2508,7 +4097,7 @@
       </w:pPr>
     </w:lvl>
   </w:abstractNum>
-  <w:abstractNum w:abstractNumId="12" w15:restartNumberingAfterBreak="0">
+  <w:abstractNum w:abstractNumId="13" w15:restartNumberingAfterBreak="0">
     <w:nsid w:val="20AF0333"/>
     <w:multiLevelType w:val="hybridMultilevel"/>
     <w:tmpl w:val="CB0E7F4E"/>
@@ -2650,7 +4239,7 @@
       </w:rPr>
     </w:lvl>
   </w:abstractNum>
-  <w:abstractNum w:abstractNumId="13" w15:restartNumberingAfterBreak="0">
+  <w:abstractNum w:abstractNumId="14" w15:restartNumberingAfterBreak="0">
     <w:nsid w:val="26FE1FCF"/>
     <w:multiLevelType w:val="hybridMultilevel"/>
     <w:tmpl w:val="33826962"/>
@@ -2811,7 +4400,7 @@
       </w:rPr>
     </w:lvl>
   </w:abstractNum>
-  <w:abstractNum w:abstractNumId="14" w15:restartNumberingAfterBreak="0">
+  <w:abstractNum w:abstractNumId="15" w15:restartNumberingAfterBreak="0">
     <w:nsid w:val="37660336"/>
     <w:multiLevelType w:val="hybridMultilevel"/>
     <w:tmpl w:val="754EAC84"/>
@@ -2952,7 +4541,7 @@
       </w:rPr>
     </w:lvl>
   </w:abstractNum>
-  <w:abstractNum w:abstractNumId="15" w15:restartNumberingAfterBreak="0">
+  <w:abstractNum w:abstractNumId="16" w15:restartNumberingAfterBreak="0">
     <w:nsid w:val="39E54FC6"/>
     <w:multiLevelType w:val="singleLevel"/>
     <w:tmpl w:val="5B7288D4"/>
@@ -2972,7 +4561,7 @@
       </w:rPr>
     </w:lvl>
   </w:abstractNum>
-  <w:abstractNum w:abstractNumId="16" w15:restartNumberingAfterBreak="0">
+  <w:abstractNum w:abstractNumId="17" w15:restartNumberingAfterBreak="0">
     <w:nsid w:val="4189603E"/>
     <w:multiLevelType w:val="multilevel"/>
     <w:tmpl w:val="0AB06E12"/>
@@ -3179,7 +4768,120 @@
       </w:rPr>
     </w:lvl>
   </w:abstractNum>
-  <w:abstractNum w:abstractNumId="17" w15:restartNumberingAfterBreak="0">
+  <w:abstractNum w:abstractNumId="18" w15:restartNumberingAfterBreak="0">
+    <w:nsid w:val="43AE28FC"/>
+    <w:multiLevelType w:val="hybridMultilevel"/>
+    <w:tmpl w:val="FE4EBEA4"/>
+    <w:lvl w:ilvl="0" w:tplc="08090001">
+      <w:start w:val="1"/>
+      <w:numFmt w:val="bullet"/>
+      <w:lvlText w:val=""/>
+      <w:lvlJc w:val="start"/>
+      <w:pPr>
+        <w:ind w:start="72pt" w:hanging="18pt"/>
+      </w:pPr>
+      <w:rPr>
+        <w:rFonts w:ascii="Symbol" w:hAnsi="Symbol" w:hint="default"/>
+      </w:rPr>
+    </w:lvl>
+    <w:lvl w:ilvl="1" w:tplc="08090003" w:tentative="1">
+      <w:start w:val="1"/>
+      <w:numFmt w:val="bullet"/>
+      <w:lvlText w:val="o"/>
+      <w:lvlJc w:val="start"/>
+      <w:pPr>
+        <w:ind w:start="108pt" w:hanging="18pt"/>
+      </w:pPr>
+      <w:rPr>
+        <w:rFonts w:ascii="Courier New" w:hAnsi="Courier New" w:cs="Courier New" w:hint="default"/>
+      </w:rPr>
+    </w:lvl>
+    <w:lvl w:ilvl="2" w:tplc="08090005" w:tentative="1">
+      <w:start w:val="1"/>
+      <w:numFmt w:val="bullet"/>
+      <w:lvlText w:val=""/>
+      <w:lvlJc w:val="start"/>
+      <w:pPr>
+        <w:ind w:start="144pt" w:hanging="18pt"/>
+      </w:pPr>
+      <w:rPr>
+        <w:rFonts w:ascii="Wingdings" w:hAnsi="Wingdings" w:hint="default"/>
+      </w:rPr>
+    </w:lvl>
+    <w:lvl w:ilvl="3" w:tplc="08090001" w:tentative="1">
+      <w:start w:val="1"/>
+      <w:numFmt w:val="bullet"/>
+      <w:lvlText w:val=""/>
+      <w:lvlJc w:val="start"/>
+      <w:pPr>
+        <w:ind w:start="180pt" w:hanging="18pt"/>
+      </w:pPr>
+      <w:rPr>
+        <w:rFonts w:ascii="Symbol" w:hAnsi="Symbol" w:hint="default"/>
+      </w:rPr>
+    </w:lvl>
+    <w:lvl w:ilvl="4" w:tplc="08090003" w:tentative="1">
+      <w:start w:val="1"/>
+      <w:numFmt w:val="bullet"/>
+      <w:lvlText w:val="o"/>
+      <w:lvlJc w:val="start"/>
+      <w:pPr>
+        <w:ind w:start="216pt" w:hanging="18pt"/>
+      </w:pPr>
+      <w:rPr>
+        <w:rFonts w:ascii="Courier New" w:hAnsi="Courier New" w:cs="Courier New" w:hint="default"/>
+      </w:rPr>
+    </w:lvl>
+    <w:lvl w:ilvl="5" w:tplc="08090005" w:tentative="1">
+      <w:start w:val="1"/>
+      <w:numFmt w:val="bullet"/>
+      <w:lvlText w:val=""/>
+      <w:lvlJc w:val="start"/>
+      <w:pPr>
+        <w:ind w:start="252pt" w:hanging="18pt"/>
+      </w:pPr>
+      <w:rPr>
+        <w:rFonts w:ascii="Wingdings" w:hAnsi="Wingdings" w:hint="default"/>
+      </w:rPr>
+    </w:lvl>
+    <w:lvl w:ilvl="6" w:tplc="08090001" w:tentative="1">
+      <w:start w:val="1"/>
+      <w:numFmt w:val="bullet"/>
+      <w:lvlText w:val=""/>
+      <w:lvlJc w:val="start"/>
+      <w:pPr>
+        <w:ind w:start="288pt" w:hanging="18pt"/>
+      </w:pPr>
+      <w:rPr>
+        <w:rFonts w:ascii="Symbol" w:hAnsi="Symbol" w:hint="default"/>
+      </w:rPr>
+    </w:lvl>
+    <w:lvl w:ilvl="7" w:tplc="08090003" w:tentative="1">
+      <w:start w:val="1"/>
+      <w:numFmt w:val="bullet"/>
+      <w:lvlText w:val="o"/>
+      <w:lvlJc w:val="start"/>
+      <w:pPr>
+        <w:ind w:start="324pt" w:hanging="18pt"/>
+      </w:pPr>
+      <w:rPr>
+        <w:rFonts w:ascii="Courier New" w:hAnsi="Courier New" w:cs="Courier New" w:hint="default"/>
+      </w:rPr>
+    </w:lvl>
+    <w:lvl w:ilvl="8" w:tplc="08090005" w:tentative="1">
+      <w:start w:val="1"/>
+      <w:numFmt w:val="bullet"/>
+      <w:lvlText w:val=""/>
+      <w:lvlJc w:val="start"/>
+      <w:pPr>
+        <w:ind w:start="360pt" w:hanging="18pt"/>
+      </w:pPr>
+      <w:rPr>
+        <w:rFonts w:ascii="Wingdings" w:hAnsi="Wingdings" w:hint="default"/>
+      </w:rPr>
+    </w:lvl>
+  </w:abstractNum>
+  <w:abstractNum w:abstractNumId="19" w15:restartNumberingAfterBreak="0">
     <w:nsid w:val="493C3F76"/>
     <w:multiLevelType w:val="hybridMultilevel"/>
     <w:tmpl w:val="9A9E418C"/>
@@ -3290,7 +4992,7 @@
       </w:pPr>
     </w:lvl>
   </w:abstractNum>
-  <w:abstractNum w:abstractNumId="18" w15:restartNumberingAfterBreak="0">
+  <w:abstractNum w:abstractNumId="20" w15:restartNumberingAfterBreak="0">
     <w:nsid w:val="52CA544A"/>
     <w:multiLevelType w:val="singleLevel"/>
     <w:tmpl w:val="AED6D67E"/>
@@ -3317,7 +5019,7 @@
       </w:rPr>
     </w:lvl>
   </w:abstractNum>
-  <w:abstractNum w:abstractNumId="19" w15:restartNumberingAfterBreak="0">
+  <w:abstractNum w:abstractNumId="21" w15:restartNumberingAfterBreak="0">
     <w:nsid w:val="6C402C58"/>
     <w:multiLevelType w:val="hybridMultilevel"/>
     <w:tmpl w:val="9A1CA078"/>
@@ -3462,7 +5164,7 @@
       </w:rPr>
     </w:lvl>
   </w:abstractNum>
-  <w:abstractNum w:abstractNumId="20" w15:restartNumberingAfterBreak="0">
+  <w:abstractNum w:abstractNumId="22" w15:restartNumberingAfterBreak="0">
     <w:nsid w:val="6CD32DA8"/>
     <w:multiLevelType w:val="singleLevel"/>
     <w:tmpl w:val="166470C2"/>
@@ -3489,40 +5191,40 @@
     </w:lvl>
   </w:abstractNum>
   <w:num w:numId="1">
+    <w:abstractNumId w:val="15"/>
+  </w:num>
+  <w:num w:numId="2">
+    <w:abstractNumId w:val="21"/>
+  </w:num>
+  <w:num w:numId="3">
     <w:abstractNumId w:val="14"/>
   </w:num>
-  <w:num w:numId="2">
-    <w:abstractNumId w:val="19"/>
+  <w:num w:numId="4">
+    <w:abstractNumId w:val="17"/>
   </w:num>
-  <w:num w:numId="3">
+  <w:num w:numId="5">
+    <w:abstractNumId w:val="17"/>
+  </w:num>
+  <w:num w:numId="6">
+    <w:abstractNumId w:val="17"/>
+  </w:num>
+  <w:num w:numId="7">
+    <w:abstractNumId w:val="17"/>
+  </w:num>
+  <w:num w:numId="8">
+    <w:abstractNumId w:val="20"/>
+  </w:num>
+  <w:num w:numId="9">
+    <w:abstractNumId w:val="22"/>
+  </w:num>
+  <w:num w:numId="10">
+    <w:abstractNumId w:val="16"/>
+  </w:num>
+  <w:num w:numId="11">
     <w:abstractNumId w:val="13"/>
   </w:num>
-  <w:num w:numId="4">
-    <w:abstractNumId w:val="16"/>
-  </w:num>
-  <w:num w:numId="5">
-    <w:abstractNumId w:val="16"/>
-  </w:num>
-  <w:num w:numId="6">
-    <w:abstractNumId w:val="16"/>
-  </w:num>
-  <w:num w:numId="7">
-    <w:abstractNumId w:val="16"/>
-  </w:num>
-  <w:num w:numId="8">
-    <w:abstractNumId w:val="18"/>
-  </w:num>
-  <w:num w:numId="9">
-    <w:abstractNumId w:val="20"/>
-  </w:num>
-  <w:num w:numId="10">
-    <w:abstractNumId w:val="15"/>
-  </w:num>
-  <w:num w:numId="11">
+  <w:num w:numId="12">
     <w:abstractNumId w:val="12"/>
-  </w:num>
-  <w:num w:numId="12">
-    <w:abstractNumId w:val="11"/>
   </w:num>
   <w:num w:numId="13">
     <w:abstractNumId w:val="0"/>
@@ -3558,13 +5260,19 @@
     <w:abstractNumId w:val="1"/>
   </w:num>
   <w:num w:numId="24">
-    <w:abstractNumId w:val="17"/>
+    <w:abstractNumId w:val="19"/>
+  </w:num>
+  <w:num w:numId="25">
+    <w:abstractNumId w:val="11"/>
+  </w:num>
+  <w:num w:numId="26">
+    <w:abstractNumId w:val="18"/>
   </w:num>
 </w:numbering>
 </file>
 
 <file path=word/styles.xml><?xml version="1.0" encoding="utf-8"?>
-<w:styles xmlns:mc="http://schemas.openxmlformats.org/markup-compatibility/2006" xmlns:r="http://purl.oclc.org/ooxml/officeDocument/relationships" xmlns:w="http://purl.oclc.org/ooxml/wordprocessingml/main" xmlns:w14="http://schemas.microsoft.com/office/word/2010/wordml" xmlns:w15="http://schemas.microsoft.com/office/word/2012/wordml" xmlns:w16cid="http://schemas.microsoft.com/office/word/2016/wordml/cid" xmlns:w16se="http://schemas.microsoft.com/office/word/2015/wordml/symex" mc:Ignorable="w14 w15 w16se w16cid">
+<w:styles xmlns:mc="http://schemas.openxmlformats.org/markup-compatibility/2006" xmlns:r="http://purl.oclc.org/ooxml/officeDocument/relationships" xmlns:w="http://purl.oclc.org/ooxml/wordprocessingml/main" xmlns:w14="http://schemas.microsoft.com/office/word/2010/wordml" xmlns:w15="http://schemas.microsoft.com/office/word/2012/wordml" xmlns:w16se="http://schemas.microsoft.com/office/word/2015/wordml/symex" mc:Ignorable="w14 w15 w16se">
   <w:docDefaults>
     <w:rPrDefault>
       <w:rPr>
@@ -3574,7 +5282,7 @@
     </w:rPrDefault>
     <w:pPrDefault/>
   </w:docDefaults>
-  <w:latentStyles w:defLockedState="0" w:defUIPriority="0" w:defSemiHidden="0" w:defUnhideWhenUsed="0" w:defQFormat="0" w:count="375">
+  <w:latentStyles w:defLockedState="0" w:defUIPriority="0" w:defSemiHidden="0" w:defUnhideWhenUsed="0" w:defQFormat="0" w:count="371">
     <w:lsdException w:name="Normal" w:qFormat="1"/>
     <w:lsdException w:name="heading 1" w:qFormat="1"/>
     <w:lsdException w:name="heading 2" w:qFormat="1"/>
@@ -3591,6 +5299,7 @@
     <w:lsdException w:name="Strong" w:qFormat="1"/>
     <w:lsdException w:name="Emphasis" w:qFormat="1"/>
     <w:lsdException w:name="HTML Preformatted" w:semiHidden="1" w:unhideWhenUsed="1"/>
+    <w:lsdException w:name="Normal Table" w:semiHidden="1" w:unhideWhenUsed="1"/>
     <w:lsdException w:name="No List" w:semiHidden="1" w:unhideWhenUsed="1"/>
     <w:lsdException w:name="Outline List 1" w:semiHidden="1" w:unhideWhenUsed="1"/>
     <w:lsdException w:name="Outline List 2" w:semiHidden="1" w:unhideWhenUsed="1"/>
@@ -3633,8 +5342,10 @@
     <w:lsdException w:name="Table Elegant" w:semiHidden="1" w:unhideWhenUsed="1"/>
     <w:lsdException w:name="Table Professional" w:semiHidden="1" w:unhideWhenUsed="1"/>
     <w:lsdException w:name="Table Subtle 1" w:semiHidden="1" w:unhideWhenUsed="1"/>
+    <w:lsdException w:name="Table Subtle 2" w:semiHidden="1" w:unhideWhenUsed="1"/>
     <w:lsdException w:name="Table Web 1" w:semiHidden="1" w:unhideWhenUsed="1"/>
     <w:lsdException w:name="Table Web 2" w:semiHidden="1" w:unhideWhenUsed="1"/>
+    <w:lsdException w:name="Table Web 3" w:semiHidden="1" w:unhideWhenUsed="1"/>
     <w:lsdException w:name="Table Theme" w:semiHidden="1" w:unhideWhenUsed="1"/>
     <w:lsdException w:name="Placeholder Text" w:semiHidden="1" w:uiPriority="99"/>
     <w:lsdException w:name="No Spacing" w:uiPriority="1" w:qFormat="1"/>
@@ -3851,10 +5562,6 @@
     <w:lsdException w:name="List Table 5 Dark Accent 6" w:uiPriority="50"/>
     <w:lsdException w:name="List Table 6 Colorful Accent 6" w:uiPriority="51"/>
     <w:lsdException w:name="List Table 7 Colorful Accent 6" w:uiPriority="52"/>
-    <w:lsdException w:name="Mention" w:semiHidden="1" w:uiPriority="99" w:unhideWhenUsed="1"/>
-    <w:lsdException w:name="Smart Hyperlink" w:semiHidden="1" w:uiPriority="99" w:unhideWhenUsed="1"/>
-    <w:lsdException w:name="Hashtag" w:semiHidden="1" w:uiPriority="99" w:unhideWhenUsed="1"/>
-    <w:lsdException w:name="Unresolved Mention" w:semiHidden="1" w:uiPriority="99" w:unhideWhenUsed="1"/>
   </w:latentStyles>
   <w:style w:type="paragraph" w:default="1" w:styleId="Normal">
     <w:name w:val="Normal"/>
@@ -3862,6 +5569,9 @@
     <w:pPr>
       <w:jc w:val="center"/>
     </w:pPr>
+    <w:rPr>
+      <w:lang w:val="en-GB"/>
+    </w:rPr>
   </w:style>
   <w:style w:type="paragraph" w:styleId="Heading1">
     <w:name w:val="heading 1"/>
@@ -4297,6 +6007,27 @@
     <w:link w:val="Footer"/>
     <w:rsid w:val="001A3B3D"/>
   </w:style>
+  <w:style w:type="character" w:styleId="Emphasis">
+    <w:name w:val="Emphasis"/>
+    <w:basedOn w:val="DefaultParagraphFont"/>
+    <w:qFormat/>
+    <w:rsid w:val="0064172B"/>
+    <w:rPr>
+      <w:i/>
+      <w:iCs/>
+    </w:rPr>
+  </w:style>
+  <w:style w:type="paragraph" w:styleId="ListParagraph">
+    <w:name w:val="List Paragraph"/>
+    <w:basedOn w:val="Normal"/>
+    <w:uiPriority w:val="34"/>
+    <w:qFormat/>
+    <w:rsid w:val="0001677C"/>
+    <w:pPr>
+      <w:ind w:start="36pt"/>
+      <w:contextualSpacing/>
+    </w:pPr>
+  </w:style>
 </w:styles>
 </file>
 
@@ -4566,7 +6297,7 @@
 </file>
 
 <file path=customXml/itemProps1.xml><?xml version="1.0" encoding="utf-8"?>
-<ds:datastoreItem xmlns:ds="http://purl.oclc.org/ooxml/officeDocument/customXml" ds:itemID="{DA526BDC-592E-4008-BACB-9040C1043425}">
+<ds:datastoreItem xmlns:ds="http://purl.oclc.org/ooxml/officeDocument/customXml" ds:itemID="{465421E1-2DF5-4689-93E1-92E95DAA13B8}">
   <ds:schemaRefs>
     <ds:schemaRef ds:uri="http://schemas.openxmlformats.org/officeDocument/2006/bibliography"/>
   </ds:schemaRefs>

</xml_diff>

<commit_message>
Related Works -- 75 %
</commit_message>
<xml_diff>
--- a/Report/Report.docx
+++ b/Report/Report.docx
@@ -837,6 +837,7 @@
     </w:p>
     <w:p>
       <w:pPr>
+        <w:spacing w:after="6pt"/>
         <w:ind w:firstLine="14.40pt"/>
         <w:jc w:val="both"/>
       </w:pPr>
@@ -865,7 +866,13 @@
         <w:t>system</w:t>
       </w:r>
       <w:r>
-        <w:t xml:space="preserve"> needed to distinguish weed from crop can vary. If the weed has a different </w:t>
+        <w:t xml:space="preserve"> needed</w:t>
+      </w:r>
+      <w:r>
+        <w:t>,</w:t>
+      </w:r>
+      <w:r>
+        <w:t xml:space="preserve"> to distinguish weed from crop can vary. If the weed has a different </w:t>
       </w:r>
       <w:r>
         <w:t>colour</w:t>
@@ -891,12 +898,47 @@
       <w:r>
         <w:t xml:space="preserve"> to the weed. </w:t>
       </w:r>
-    </w:p>
-    <w:p>
-      <w:pPr>
+      <w:r>
+        <w:t>However</w:t>
+      </w:r>
+      <w:r>
+        <w:t>,</w:t>
+      </w:r>
+      <w:r>
+        <w:t xml:space="preserve"> </w:t>
+      </w:r>
+      <w:r>
+        <w:t>issues occur when the weeds and the crops are indistinguishable by colo</w:t>
+      </w:r>
+      <w:r>
+        <w:t>ur.</w:t>
+      </w:r>
+    </w:p>
+    <w:p>
+      <w:pPr>
+        <w:spacing w:after="6pt"/>
         <w:ind w:firstLine="14.40pt"/>
         <w:jc w:val="both"/>
       </w:pPr>
+      <w:r>
+        <w:t xml:space="preserve">Reference [2] used a thresholding value for minimum edge frequency to isolate weeds that have different shapes to the crop, but this method of image processing does not detect smalls weeds that may be separate in the field as it will not mean a threshold value. This method can be used for weeds that have similar edge frequencies as the crop, </w:t>
+      </w:r>
+      <w:r>
+        <w:t>but the threshold value had to be changed very carefully to only detect weeds and not the crop itself.</w:t>
+      </w:r>
+    </w:p>
+    <w:p>
+      <w:pPr>
+        <w:spacing w:after="6pt"/>
+        <w:ind w:firstLine="14.40pt"/>
+        <w:jc w:val="both"/>
+      </w:pPr>
+      <w:r>
+        <w:t xml:space="preserve">Using image processing on real-time camera feed can be very computationally heavy, </w:t>
+      </w:r>
+      <w:r>
+        <w:t>as the image processing is one done the go which can slow-down systems meaning there can be a delay between finding the weed and spraying or some weeds can be missed due to the image processing not completing before the robot went over the weed.</w:t>
+      </w:r>
     </w:p>
     <w:p>
       <w:pPr>
@@ -906,13 +948,121 @@
         <w:t>Navigation</w:t>
       </w:r>
     </w:p>
-    <w:p/>
+    <w:p>
+      <w:pPr>
+        <w:spacing w:after="6pt"/>
+        <w:ind w:firstLine="14.40pt"/>
+        <w:jc w:val="both"/>
+      </w:pPr>
+      <w:r>
+        <w:t xml:space="preserve">The robot cannot explore unknown environments unless it is given sensors to get information from the environment </w:t>
+      </w:r>
+      <w:r>
+        <w:t>[3]</w:t>
+      </w:r>
+      <w:r>
+        <w:t xml:space="preserve">. </w:t>
+      </w:r>
+      <w:r>
+        <w:t>Autonomous navigation is</w:t>
+      </w:r>
+      <w:r>
+        <w:t xml:space="preserve"> challenging, specifically in a dynamic environment which could change the map the robot uses at any point, this can affect localisation of the robot as the new map does not match with the current map the robot is using. </w:t>
+      </w:r>
+    </w:p>
+    <w:p>
+      <w:pPr>
+        <w:spacing w:after="6pt"/>
+        <w:ind w:firstLine="14.40pt"/>
+        <w:jc w:val="both"/>
+      </w:pPr>
+      <w:r>
+        <w:t xml:space="preserve">Reference </w:t>
+      </w:r>
+      <w:r>
+        <w:t>[3]</w:t>
+      </w:r>
+      <w:r>
+        <w:t xml:space="preserve"> used a navigation stack that was comprised of different ROS packages such as move_base and gmapping for autonomous navigation. During the mapping and navigation, the robot had difficulties with surface difference and identifying objects that had widenings on lower parts</w:t>
+      </w:r>
+      <w:r>
+        <w:t>, due to the positioning of the laser</w:t>
+      </w:r>
+      <w:r>
+        <w:t>.</w:t>
+      </w:r>
+    </w:p>
+    <w:p>
+      <w:pPr>
+        <w:ind w:firstLine="14.40pt"/>
+        <w:jc w:val="both"/>
+      </w:pPr>
+      <w:r>
+        <w:t xml:space="preserve">In </w:t>
+      </w:r>
+      <w:r>
+        <w:t>[4]</w:t>
+      </w:r>
+      <w:r>
+        <w:t xml:space="preserve"> the author had used a vision-based obstacle detection and navigation,</w:t>
+      </w:r>
+      <w:r>
+        <w:t xml:space="preserve"> they had found that using </w:t>
+      </w:r>
+      <w:r>
+        <w:t>stereo</w:t>
+      </w:r>
+      <w:r>
+        <w:t xml:space="preserve"> vision was appropriate for detecting obstacles in a field, however one of the </w:t>
+      </w:r>
+      <w:r>
+        <w:t xml:space="preserve">problems they had was that obstacles need to differ in appearance. The results from this paper cannot be considered as conclusive as they had only tested on static obstacles. </w:t>
+      </w:r>
+    </w:p>
     <w:p>
       <w:pPr>
         <w:pStyle w:val="Heading2"/>
       </w:pPr>
       <w:r>
         <w:t>Spraying</w:t>
+      </w:r>
+    </w:p>
+    <w:p>
+      <w:pPr>
+        <w:spacing w:after="6pt"/>
+        <w:jc w:val="both"/>
+      </w:pPr>
+      <w:r>
+        <w:t>Spraying</w:t>
+      </w:r>
+      <w:r>
+        <w:t xml:space="preserve"> herbicide on weeds are the quickest and cheap way of dealing with weed, however, </w:t>
+      </w:r>
+      <w:r>
+        <w:t>herbicides</w:t>
+      </w:r>
+      <w:r>
+        <w:t xml:space="preserve"> have a negative impact on the environment, to minimise the impact it is best to directly spray the herbicide onto the weed and not just cover a general area.</w:t>
+      </w:r>
+    </w:p>
+    <w:p>
+      <w:pPr>
+        <w:jc w:val="both"/>
+      </w:pPr>
+      <w:r>
+        <w:t>Reference [</w:t>
+      </w:r>
+      <w:r>
+        <w:t>5</w:t>
+      </w:r>
+      <w:r>
+        <w:t xml:space="preserve">] had used a smart herbicide sprayer that could locate the weeds in a field and would spray the </w:t>
+      </w:r>
+      <w:r>
+        <w:t>herbicide</w:t>
+      </w:r>
+      <w:r>
+        <w:t xml:space="preserve"> directly onto the desired spot.</w:t>
       </w:r>
     </w:p>
     <w:p>
@@ -2170,7 +2320,13 @@
         <w:t xml:space="preserve"> used as a mapping system for the robot </w:t>
       </w:r>
       <w:r>
-        <w:t>so that it would create a costmap of the environment surround the robot. The move_base package sends move commands to the robot to move safely in the environment while avoiding obstacles in the environment both stationary and moving [3]</w:t>
+        <w:t>so that it would create a costmap of the environment surround the robot. The move_base package sends move commands to the robot to move safely in the environment while avoiding obstacles in the environment both stationary and moving [</w:t>
+      </w:r>
+      <w:r>
+        <w:t>3</w:t>
+      </w:r>
+      <w:r>
+        <w:t>]</w:t>
       </w:r>
       <w:r>
         <w:t>.</w:t>
@@ -2193,7 +2349,13 @@
         <w:t>_</w:t>
       </w:r>
       <w:r>
-        <w:t>base such as the robot’s footprint, what sensors should be used for marking, tolerances for movement etc. The YAML files used for the move_base package are the costmap_common_params, the global_costmap_params, the local_costmap_params and the planner. These four files are used for the path planning and autonomous navigation of the robot [3].</w:t>
+        <w:t>base such as the robot’s footprint, what sensors should be used for marking, tolerances for movement etc. The YAML files used for the move_base package are the costmap_common_params, the global_costmap_params, the local_costmap_params and the planner. These four files are used for the path planning and autonomous navigation of the robot [</w:t>
+      </w:r>
+      <w:r>
+        <w:t>3</w:t>
+      </w:r>
+      <w:r>
+        <w:t>].</w:t>
       </w:r>
     </w:p>
     <w:p>
@@ -2315,7 +2477,7 @@
           </mc:Choice>
           <mc:Fallback>
             <w:drawing>
-              <wp:anchor distT="0" distB="0" distL="114300" distR="114300" simplePos="0" relativeHeight="251659264" behindDoc="0" locked="0" layoutInCell="1" allowOverlap="1" wp14:anchorId="7B9DEDB2" wp14:editId="22172D8F">
+              <wp:anchor distT="0" distB="0" distL="114300" distR="114300" simplePos="0" relativeHeight="251659264" behindDoc="0" locked="0" layoutInCell="1" allowOverlap="1" wp14:anchorId="424E318E" wp14:editId="5412B527">
                 <wp:simplePos x="0" y="0"/>
                 <wp:positionH relativeFrom="column">
                   <wp:posOffset>-66675</wp:posOffset>
@@ -2581,7 +2743,7 @@
           </mc:Choice>
           <mc:Fallback>
             <w:drawing>
-              <wp:anchor distT="0" distB="0" distL="114300" distR="114300" simplePos="0" relativeHeight="251660288" behindDoc="0" locked="0" layoutInCell="1" allowOverlap="1" wp14:anchorId="68CCF8D0" wp14:editId="0694BDC3">
+              <wp:anchor distT="0" distB="0" distL="114300" distR="114300" simplePos="0" relativeHeight="251660288" behindDoc="0" locked="0" layoutInCell="1" allowOverlap="1" wp14:anchorId="7C52D8E6" wp14:editId="65CEAFC5">
                 <wp:simplePos x="0" y="0"/>
                 <wp:positionH relativeFrom="column">
                   <wp:posOffset>0</wp:posOffset>
@@ -2689,7 +2851,19 @@
         <w:rPr>
           <w:lang w:val="en-US"/>
         </w:rPr>
-        <w:t>Using herbicide can have negative impacts on the plants and the soil. The easy way to lessen the consequences of herbicide is to spray directly onto the weed, this reduces the amount of herbicide wasted [4].</w:t>
+        <w:t>Using herbicide can have negative impacts on the plants and the soil. The easy way to lessen the consequences of herbicide is to spray directly onto the weed, this reduces the amount of herbicide wasted [</w:t>
+      </w:r>
+      <w:r>
+        <w:rPr>
+          <w:lang w:val="en-US"/>
+        </w:rPr>
+        <w:t>5</w:t>
+      </w:r>
+      <w:r>
+        <w:rPr>
+          <w:lang w:val="en-US"/>
+        </w:rPr>
+        <w:t>].</w:t>
       </w:r>
     </w:p>
     <w:p>
@@ -2961,23 +3135,36 @@
     </w:p>
     <w:p>
       <w:pPr>
-        <w:pStyle w:val="Heading2"/>
-      </w:pPr>
-      <w:r>
-        <w:t>Spraying</w:t>
-      </w:r>
-    </w:p>
-    <w:p>
-      <w:pPr>
         <w:spacing w:after="6pt"/>
         <w:ind w:firstLine="14.40pt"/>
         <w:jc w:val="both"/>
       </w:pPr>
       <w:r>
+        <w:t>With navigation, the move_base package was the best to use especially for movement, as it has the ability to use the map provided as well as build its on costmap to check for changes in the environment. This is suitable for a farming environment because the surroundings in a farm wont always be the same, there will be workers walking abound that the robot has to be careful to avoid or objects that are placed on the floor.</w:t>
+      </w:r>
+    </w:p>
+    <w:p>
+      <w:pPr>
+        <w:pStyle w:val="Heading2"/>
+      </w:pPr>
+      <w:r>
+        <w:t>Spraying</w:t>
+      </w:r>
+    </w:p>
+    <w:p>
+      <w:pPr>
+        <w:spacing w:after="6pt"/>
+        <w:ind w:firstLine="14.40pt"/>
+        <w:jc w:val="both"/>
+      </w:pPr>
+      <w:r>
         <w:t xml:space="preserve">The spraying system was done in a very archaic method as </w:t>
       </w:r>
       <w:r>
-        <w:t>there were other options that could have been implemented. A tf system could have been introduced to the weeding system that would have supplied specific coordinates of the weeds, which would have been send to the robot through move-base and sprayed when the position of the sprayer was aligned with the coordinates that were calculated.</w:t>
+        <w:t xml:space="preserve">there were other options that could have been implemented. A tf system could have been introduced to the weeding system that would have supplied specific </w:t>
+      </w:r>
+      <w:r>
+        <w:t>coordinates of the weeds, which would have been send to the robot through move-base and sprayed when the position of the sprayer was aligned with the coordinates that were calculated.</w:t>
       </w:r>
     </w:p>
     <w:p>
@@ -3156,6 +3343,105 @@
       </w:r>
       <w:r>
         <w:t xml:space="preserve"> April. 2011.</w:t>
+      </w:r>
+    </w:p>
+    <w:p>
+      <w:pPr>
+        <w:pStyle w:val="references"/>
+        <w:ind w:start="17.70pt" w:hanging="17.70pt"/>
+      </w:pPr>
+      <w:r>
+        <w:rPr>
+          <w:rFonts w:hint="eastAsia"/>
+        </w:rPr>
+        <w:t>D.</w:t>
+      </w:r>
+      <w:r>
+        <w:t xml:space="preserve"> </w:t>
+      </w:r>
+      <w:r>
+        <w:rPr>
+          <w:rFonts w:hint="eastAsia"/>
+        </w:rPr>
+        <w:t>Ball</w:t>
+      </w:r>
+      <w:r>
+        <w:t xml:space="preserve"> et al, “</w:t>
+      </w:r>
+      <w:r>
+        <w:rPr>
+          <w:rFonts w:hint="eastAsia"/>
+        </w:rPr>
+        <w:t>Vision</w:t>
+      </w:r>
+      <w:r>
+        <w:rPr>
+          <w:rFonts w:hint="eastAsia"/>
+        </w:rPr>
+        <w:t>‐</w:t>
+      </w:r>
+      <w:r>
+        <w:rPr>
+          <w:rFonts w:hint="eastAsia"/>
+        </w:rPr>
+        <w:t>based obstacle detection and navigation for an agricultural robot</w:t>
+      </w:r>
+      <w:r>
+        <w:t>,”</w:t>
+      </w:r>
+      <w:r>
+        <w:rPr>
+          <w:rFonts w:hint="eastAsia"/>
+        </w:rPr>
+        <w:t xml:space="preserve"> </w:t>
+      </w:r>
+      <w:r>
+        <w:t>Jnl.</w:t>
+      </w:r>
+      <w:r>
+        <w:rPr>
+          <w:rFonts w:hint="eastAsia"/>
+        </w:rPr>
+        <w:t xml:space="preserve"> of field robotics, </w:t>
+      </w:r>
+      <w:r>
+        <w:t xml:space="preserve">vol. </w:t>
+      </w:r>
+      <w:r>
+        <w:rPr>
+          <w:rFonts w:hint="eastAsia"/>
+        </w:rPr>
+        <w:t>33</w:t>
+      </w:r>
+      <w:r>
+        <w:t xml:space="preserve">, no. </w:t>
+      </w:r>
+      <w:r>
+        <w:rPr>
+          <w:rFonts w:hint="eastAsia"/>
+        </w:rPr>
+        <w:t>8</w:t>
+      </w:r>
+      <w:r>
+        <w:t>,</w:t>
+      </w:r>
+      <w:r>
+        <w:rPr>
+          <w:rFonts w:hint="eastAsia"/>
+        </w:rPr>
+        <w:t xml:space="preserve"> pp.1107-1130.</w:t>
+      </w:r>
+      <w:r>
+        <w:rPr>
+          <w:rFonts w:hint="eastAsia"/>
+        </w:rPr>
+        <w:t xml:space="preserve"> </w:t>
+      </w:r>
+      <w:r>
+        <w:rPr>
+          <w:rFonts w:hint="eastAsia"/>
+        </w:rPr>
+        <w:t>2016.</w:t>
       </w:r>
     </w:p>
     <w:p>
@@ -5941,7 +6227,7 @@
 </file>
 
 <file path=customXml/itemProps1.xml><?xml version="1.0" encoding="utf-8"?>
-<ds:datastoreItem xmlns:ds="http://purl.oclc.org/ooxml/officeDocument/customXml" ds:itemID="{8F33C95A-53AE-45E7-BAFD-91711D4E027C}">
+<ds:datastoreItem xmlns:ds="http://purl.oclc.org/ooxml/officeDocument/customXml" ds:itemID="{9C59DE7F-C739-42A4-AC45-B392FA204C48}">
   <ds:schemaRefs>
     <ds:schemaRef ds:uri="http://schemas.openxmlformats.org/officeDocument/2006/bibliography"/>
   </ds:schemaRefs>

</xml_diff>